<commit_message>
cambios en arca 30.08.2024
</commit_message>
<xml_diff>
--- a/Capitulo000_Documento/02_GuiaEjercicios/TP03_Evaluacion/TP_Evaluacion03_Modulo02_JavaScript.docx
+++ b/Capitulo000_Documento/02_GuiaEjercicios/TP03_Evaluacion/TP_Evaluacion03_Modulo02_JavaScript.docx
@@ -1,6 +1,6 @@
 
 <file path=word/document.xml><?xml version="1.0" encoding="utf-8"?>
-<w:document xmlns:wpc="http://schemas.microsoft.com/office/word/2010/wordprocessingCanvas" xmlns:cx="http://schemas.microsoft.com/office/drawing/2014/chartex" xmlns:cx1="http://schemas.microsoft.com/office/drawing/2015/9/8/chartex" xmlns:mc="http://schemas.openxmlformats.org/markup-compatibility/2006" xmlns:o="urn:schemas-microsoft-com:office:office" xmlns:r="http://schemas.openxmlformats.org/officeDocument/2006/relationships" xmlns:m="http://schemas.openxmlformats.org/officeDocument/2006/math" xmlns:v="urn:schemas-microsoft-com:vml" xmlns:wp14="http://schemas.microsoft.com/office/word/2010/wordprocessingDrawing" xmlns:wp="http://schemas.openxmlformats.org/drawingml/2006/wordprocessingDrawing" xmlns:w10="urn:schemas-microsoft-com:office:word" xmlns:w="http://schemas.openxmlformats.org/wordprocessingml/2006/main" xmlns:w14="http://schemas.microsoft.com/office/word/2010/wordml" xmlns:w15="http://schemas.microsoft.com/office/word/2012/wordml" xmlns:w16se="http://schemas.microsoft.com/office/word/2015/wordml/symex" xmlns:wpg="http://schemas.microsoft.com/office/word/2010/wordprocessingGroup" xmlns:wpi="http://schemas.microsoft.com/office/word/2010/wordprocessingInk" xmlns:wne="http://schemas.microsoft.com/office/word/2006/wordml" xmlns:wps="http://schemas.microsoft.com/office/word/2010/wordprocessingShape" mc:Ignorable="w14 w15 w16se wp14">
+<w:document xmlns:wpc="http://schemas.microsoft.com/office/word/2010/wordprocessingCanvas" xmlns:cx="http://schemas.microsoft.com/office/drawing/2014/chartex" xmlns:cx1="http://schemas.microsoft.com/office/drawing/2015/9/8/chartex" xmlns:cx2="http://schemas.microsoft.com/office/drawing/2015/10/21/chartex" xmlns:cx3="http://schemas.microsoft.com/office/drawing/2016/5/9/chartex" xmlns:cx4="http://schemas.microsoft.com/office/drawing/2016/5/10/chartex" xmlns:cx5="http://schemas.microsoft.com/office/drawing/2016/5/11/chartex" xmlns:cx6="http://schemas.microsoft.com/office/drawing/2016/5/12/chartex" xmlns:cx7="http://schemas.microsoft.com/office/drawing/2016/5/13/chartex" xmlns:cx8="http://schemas.microsoft.com/office/drawing/2016/5/14/chartex" xmlns:mc="http://schemas.openxmlformats.org/markup-compatibility/2006" xmlns:aink="http://schemas.microsoft.com/office/drawing/2016/ink" xmlns:am3d="http://schemas.microsoft.com/office/drawing/2017/model3d" xmlns:o="urn:schemas-microsoft-com:office:office" xmlns:r="http://schemas.openxmlformats.org/officeDocument/2006/relationships" xmlns:m="http://schemas.openxmlformats.org/officeDocument/2006/math" xmlns:v="urn:schemas-microsoft-com:vml" xmlns:wp14="http://schemas.microsoft.com/office/word/2010/wordprocessingDrawing" xmlns:wp="http://schemas.openxmlformats.org/drawingml/2006/wordprocessingDrawing" xmlns:w10="urn:schemas-microsoft-com:office:word" xmlns:w="http://schemas.openxmlformats.org/wordprocessingml/2006/main" xmlns:w14="http://schemas.microsoft.com/office/word/2010/wordml" xmlns:w15="http://schemas.microsoft.com/office/word/2012/wordml" xmlns:w16cex="http://schemas.microsoft.com/office/word/2018/wordml/cex" xmlns:w16cid="http://schemas.microsoft.com/office/word/2016/wordml/cid" xmlns:w16="http://schemas.microsoft.com/office/word/2018/wordml" xmlns:w16sdtdh="http://schemas.microsoft.com/office/word/2020/wordml/sdtdatahash" xmlns:w16se="http://schemas.microsoft.com/office/word/2015/wordml/symex" xmlns:wpg="http://schemas.microsoft.com/office/word/2010/wordprocessingGroup" xmlns:wpi="http://schemas.microsoft.com/office/word/2010/wordprocessingInk" xmlns:wne="http://schemas.microsoft.com/office/word/2006/wordml" xmlns:wps="http://schemas.microsoft.com/office/word/2010/wordprocessingShape" mc:Ignorable="w14 w15 w16se w16cid w16 w16cex w16sdtdh wp14">
   <w:body>
     <w:p>
       <w:pPr>
@@ -66,38 +66,184 @@
       </w:r>
     </w:p>
     <w:p>
+      <w:pPr>
+        <w:jc w:val="both"/>
+      </w:pPr>
       <w:r>
         <w:tab/>
-        <w:t xml:space="preserve">Realice una pequeña aplicación web, que tenga su interfaz HTML, CSS (a gusto) y su controlador. </w:t>
+      </w:r>
+      <w:r>
+        <w:t xml:space="preserve">Realice una </w:t>
+      </w:r>
+      <w:r>
+        <w:t xml:space="preserve">aplicación </w:t>
+      </w:r>
+      <w:r>
+        <w:t xml:space="preserve">que </w:t>
+      </w:r>
+      <w:r>
+        <w:t>debe permitir ingresar en formato texto</w:t>
+      </w:r>
+      <w:r>
+        <w:t xml:space="preserve"> el nombre de un mes del año. (solamente un mes por cada prueba), l</w:t>
+      </w:r>
+      <w:r>
+        <w:t xml:space="preserve">a aplicación debe capturar el texto ingresado y validar que corresponda a un mes válido. Mostrar por pantalla que es un dato válido. Para ello deberá confeccionar una función que reciba como parámetro un texto y valide si el texto ingresado se corresponde con </w:t>
+      </w:r>
+      <w:r>
+        <w:t xml:space="preserve">alguno </w:t>
+      </w:r>
+      <w:r>
+        <w:t>de los doce</w:t>
+      </w:r>
+      <w:r>
+        <w:t xml:space="preserve"> nombres</w:t>
+      </w:r>
+      <w:r>
+        <w:t xml:space="preserve"> de</w:t>
+      </w:r>
+      <w:r>
+        <w:t xml:space="preserve"> meses válidos</w:t>
+      </w:r>
+      <w:r>
+        <w:t xml:space="preserve">. </w:t>
+      </w:r>
+      <w:r>
+        <w:t xml:space="preserve">El usuario podría ingresar los datos en mayúsculas </w:t>
+      </w:r>
+      <w:proofErr w:type="spellStart"/>
+      <w:r>
+        <w:t>ó</w:t>
+      </w:r>
+      <w:proofErr w:type="spellEnd"/>
+      <w:r>
+        <w:t xml:space="preserve"> minúsculas, Ud. Debería convertir el texto ingresado todo a mayúsculas y pasárselo a la función para que determine si es un dato correcto.</w:t>
       </w:r>
     </w:p>
     <w:p>
       <w:pPr>
         <w:jc w:val="both"/>
       </w:pPr>
-      <w:r>
-        <w:t>La aplicación debe permitir ingresar en formato texto</w:t>
-      </w:r>
-      <w:r>
-        <w:t xml:space="preserve"> el nombre de un mes del año. (solamente un mes por cada prueba), l</w:t>
-      </w:r>
-      <w:r>
-        <w:t xml:space="preserve">a aplicación debe capturar el texto ingresado y validar que corresponda a un mes válido. Mostrar por pantalla que es un dato válido. Para ello deberá confeccionar una función que reciba como parámetro un texto y valide si el texto ingresado se corresponde con </w:t>
-      </w:r>
-      <w:r>
-        <w:t xml:space="preserve">alguno </w:t>
-      </w:r>
-      <w:r>
-        <w:t>de los doce</w:t>
-      </w:r>
-      <w:r>
-        <w:t xml:space="preserve"> nombres meses válidos</w:t>
-      </w:r>
-      <w:r>
-        <w:t xml:space="preserve">. </w:t>
-      </w:r>
-      <w:r>
-        <w:t>El usuario podría ingresar los datos en mayúsculas y minúsculas, Ud. Debería convertir el texto ingresado todo a mayúsculas y pasárselo a la función para que determine si es un dato correcto.</w:t>
+    </w:p>
+    <w:p>
+      <w:pPr>
+        <w:rPr>
+          <w:b/>
+          <w:bCs/>
+        </w:rPr>
+      </w:pPr>
+      <w:r>
+        <w:rPr>
+          <w:b/>
+          <w:bCs/>
+        </w:rPr>
+        <w:t>Consideraciones:</w:t>
+      </w:r>
+    </w:p>
+    <w:p>
+      <w:pPr>
+        <w:pStyle w:val="Prrafodelista"/>
+        <w:numPr>
+          <w:ilvl w:val="0"/>
+          <w:numId w:val="12"/>
+        </w:numPr>
+      </w:pPr>
+      <w:r>
+        <w:t xml:space="preserve">debe crear la interfaz </w:t>
+      </w:r>
+      <w:r>
+        <w:t>HTML</w:t>
+      </w:r>
+      <w:r>
+        <w:t xml:space="preserve"> (vista)</w:t>
+      </w:r>
+    </w:p>
+    <w:p>
+      <w:pPr>
+        <w:pStyle w:val="Prrafodelista"/>
+        <w:numPr>
+          <w:ilvl w:val="0"/>
+          <w:numId w:val="12"/>
+        </w:numPr>
+      </w:pPr>
+      <w:r>
+        <w:t xml:space="preserve">debe asignar CSS a gusto </w:t>
+      </w:r>
+    </w:p>
+    <w:p>
+      <w:pPr>
+        <w:pStyle w:val="Prrafodelista"/>
+        <w:numPr>
+          <w:ilvl w:val="0"/>
+          <w:numId w:val="12"/>
+        </w:numPr>
+      </w:pPr>
+      <w:r>
+        <w:t>debe crear y vincular a la vista su controlador.</w:t>
+      </w:r>
+    </w:p>
+    <w:p>
+      <w:pPr>
+        <w:pStyle w:val="Prrafodelista"/>
+        <w:numPr>
+          <w:ilvl w:val="0"/>
+          <w:numId w:val="12"/>
+        </w:numPr>
+      </w:pPr>
+      <w:r>
+        <w:t xml:space="preserve">debe crear una función en forma de </w:t>
+      </w:r>
+      <w:proofErr w:type="spellStart"/>
+      <w:r>
+        <w:t>arrow</w:t>
+      </w:r>
+      <w:proofErr w:type="spellEnd"/>
+      <w:r>
+        <w:t xml:space="preserve"> </w:t>
+      </w:r>
+      <w:proofErr w:type="spellStart"/>
+      <w:r>
+        <w:t>function</w:t>
+      </w:r>
+      <w:proofErr w:type="spellEnd"/>
+      <w:r>
+        <w:t xml:space="preserve"> que reciba como parámetro un texto que en este caso sería el mes ingresado (en formato </w:t>
+      </w:r>
+      <w:proofErr w:type="gramStart"/>
+      <w:r>
+        <w:t>texto)  la</w:t>
+      </w:r>
+      <w:proofErr w:type="gramEnd"/>
+      <w:r>
+        <w:t xml:space="preserve"> función debe evaluar si el texto ingresado coincide con alguno de los doce meses del año, y en caso afirmativo retornar true </w:t>
+      </w:r>
+      <w:proofErr w:type="spellStart"/>
+      <w:r>
+        <w:t>ó</w:t>
+      </w:r>
+      <w:proofErr w:type="spellEnd"/>
+      <w:r>
+        <w:t xml:space="preserve"> false.</w:t>
+      </w:r>
+    </w:p>
+    <w:p>
+      <w:pPr>
+        <w:pStyle w:val="Prrafodelista"/>
+        <w:numPr>
+          <w:ilvl w:val="0"/>
+          <w:numId w:val="12"/>
+        </w:numPr>
+      </w:pPr>
+      <w:r>
+        <w:t>al presionar el botón “</w:t>
+      </w:r>
+      <w:proofErr w:type="gramStart"/>
+      <w:r>
+        <w:t>Validar ”</w:t>
+      </w:r>
+      <w:proofErr w:type="gramEnd"/>
+      <w:r>
+        <w:t xml:space="preserve"> deberá capturar el valor ingresado y pasarlo como parámetro a la función que está invocando, esa función le retornará true o false y en función de esto deberá decir si el mes es correcto o no.</w:t>
       </w:r>
     </w:p>
     <w:p>
@@ -107,28 +253,54 @@
     </w:p>
     <w:p>
       <w:pPr>
+        <w:jc w:val="both"/>
+      </w:pPr>
+    </w:p>
+    <w:p>
+      <w:pPr>
         <w:rPr>
           <w:b/>
+          <w:color w:val="0070C0"/>
+          <w:u w:val="single"/>
         </w:rPr>
       </w:pPr>
       <w:r>
         <w:rPr>
           <w:b/>
-        </w:rPr>
-        <w:t>Algo así debería ser la interfaz.</w:t>
+          <w:color w:val="0070C0"/>
+          <w:u w:val="single"/>
+        </w:rPr>
+        <w:t xml:space="preserve">A </w:t>
+      </w:r>
+      <w:proofErr w:type="gramStart"/>
+      <w:r>
+        <w:rPr>
+          <w:b/>
+          <w:color w:val="0070C0"/>
+          <w:u w:val="single"/>
+        </w:rPr>
+        <w:t>Continuación</w:t>
+      </w:r>
+      <w:proofErr w:type="gramEnd"/>
+      <w:r>
+        <w:rPr>
+          <w:b/>
+          <w:color w:val="0070C0"/>
+          <w:u w:val="single"/>
+        </w:rPr>
+        <w:t xml:space="preserve"> brindo un ejemplo de como podría quedar la interfaz, recordar que esto es orientativo, Ud. Puede mejorar, aplicando la creatividad, el buen gusto y todo lo que haya aprendido hasta el momento.</w:t>
       </w:r>
     </w:p>
     <w:p>
       <w:r>
         <w:rPr>
           <w:noProof/>
-          <w:lang w:val="en-US"/>
         </w:rPr>
         <w:drawing>
-          <wp:inline distT="0" distB="0" distL="0" distR="0" wp14:anchorId="20BA2F44" wp14:editId="305A3452">
-            <wp:extent cx="6400800" cy="1303655"/>
+          <wp:inline distT="0" distB="0" distL="0" distR="0" wp14:anchorId="09E9807F" wp14:editId="24813D6E">
+            <wp:extent cx="6404610" cy="1493520"/>
             <wp:effectExtent l="0" t="0" r="0" b="0"/>
-            <wp:docPr id="3" name="Imagen 3"/>
+            <wp:docPr id="6" name="Imagen 6"/>
             <wp:cNvGraphicFramePr>
               <a:graphicFrameLocks xmlns:a="http://schemas.openxmlformats.org/drawingml/2006/main" noChangeAspect="1"/>
             </wp:cNvGraphicFramePr>
@@ -136,36 +308,23 @@
               <a:graphicData uri="http://schemas.openxmlformats.org/drawingml/2006/picture">
                 <pic:pic xmlns:pic="http://schemas.openxmlformats.org/drawingml/2006/picture">
                   <pic:nvPicPr>
-                    <pic:cNvPr id="0" name="Picture 1"/>
-                    <pic:cNvPicPr>
-                      <a:picLocks noChangeAspect="1" noChangeArrowheads="1"/>
-                    </pic:cNvPicPr>
+                    <pic:cNvPr id="1" name=""/>
+                    <pic:cNvPicPr/>
                   </pic:nvPicPr>
                   <pic:blipFill>
-                    <a:blip r:embed="rId8">
-                      <a:extLst>
-                        <a:ext uri="{28A0092B-C50C-407E-A947-70E740481C1C}">
-                          <a14:useLocalDpi xmlns:a14="http://schemas.microsoft.com/office/drawing/2010/main" val="0"/>
-                        </a:ext>
-                      </a:extLst>
-                    </a:blip>
-                    <a:srcRect/>
+                    <a:blip r:embed="rId8"/>
                     <a:stretch>
                       <a:fillRect/>
                     </a:stretch>
                   </pic:blipFill>
-                  <pic:spPr bwMode="auto">
+                  <pic:spPr>
                     <a:xfrm>
                       <a:off x="0" y="0"/>
-                      <a:ext cx="6400800" cy="1303655"/>
+                      <a:ext cx="6404610" cy="1493520"/>
                     </a:xfrm>
                     <a:prstGeom prst="rect">
                       <a:avLst/>
                     </a:prstGeom>
-                    <a:noFill/>
-                    <a:ln>
-                      <a:noFill/>
-                    </a:ln>
                   </pic:spPr>
                 </pic:pic>
               </a:graphicData>
@@ -174,632 +333,7 @@
         </w:drawing>
       </w:r>
     </w:p>
-    <w:p>
-      <w:pPr>
-        <w:pStyle w:val="Ttulo3"/>
-        <w:jc w:val="both"/>
-        <w:rPr>
-          <w:color w:val="00B0F0"/>
-        </w:rPr>
-      </w:pPr>
-      <w:r>
-        <w:rPr>
-          <w:color w:val="00B0F0"/>
-        </w:rPr>
-        <w:t>Ejercicio Nro. 0</w:t>
-      </w:r>
-      <w:r>
-        <w:rPr>
-          <w:color w:val="00B0F0"/>
-        </w:rPr>
-        <w:t>6</w:t>
-      </w:r>
-      <w:r>
-        <w:rPr>
-          <w:color w:val="00B0F0"/>
-        </w:rPr>
-        <w:t>:</w:t>
-      </w:r>
-      <w:r>
-        <w:rPr>
-          <w:color w:val="00B0F0"/>
-        </w:rPr>
-        <w:t xml:space="preserve"> </w:t>
-      </w:r>
-      <w:r>
-        <w:rPr>
-          <w:color w:val="00B0F0"/>
-        </w:rPr>
-        <w:t>Cadena Tiene las cinco vocales</w:t>
-      </w:r>
-    </w:p>
-    <w:p>
-      <w:pPr>
-        <w:pStyle w:val="Prrafodelista"/>
-      </w:pPr>
-    </w:p>
-    <w:p>
-      <w:pPr>
-        <w:ind w:firstLine="720"/>
-        <w:jc w:val="both"/>
-      </w:pPr>
-      <w:r>
-        <w:t>Realizar una función que reciba como parámetro de entrada el importe</w:t>
-      </w:r>
-      <w:r>
-        <w:t xml:space="preserve"> base</w:t>
-      </w:r>
-      <w:r>
-        <w:t xml:space="preserve"> de una factura, el tipo de artículo que se está facturando y devuelva el importe de la misma con el IVA incluido sabiendo que:</w:t>
-      </w:r>
-    </w:p>
-    <w:p>
-      <w:pPr>
-        <w:pStyle w:val="Prrafodelista"/>
-        <w:jc w:val="both"/>
-      </w:pPr>
-      <w:r>
-        <w:t xml:space="preserve">Tipo 1: 21%: Es </w:t>
-      </w:r>
-      <w:r>
-        <w:t>el alícuota general aplicable</w:t>
-      </w:r>
-      <w:r>
-        <w:t xml:space="preserve"> a la mayoría de los bienes y servicios.</w:t>
-      </w:r>
-    </w:p>
-    <w:p>
-      <w:pPr>
-        <w:pStyle w:val="Prrafodelista"/>
-        <w:jc w:val="both"/>
-      </w:pPr>
-      <w:r>
-        <w:t>Tipo 2: 27%: Se aplica a ciertos servicios públicos como energía eléctrica y gas natural</w:t>
-      </w:r>
-    </w:p>
-    <w:p>
-      <w:pPr>
-        <w:pStyle w:val="Prrafodelista"/>
-        <w:jc w:val="both"/>
-      </w:pPr>
-      <w:r>
-        <w:t>Tipo 3: 10.5%: Se aplica a bienes y servicios específicos</w:t>
-      </w:r>
-    </w:p>
-    <w:p>
-      <w:pPr>
-        <w:pStyle w:val="Prrafodelista"/>
-        <w:jc w:val="both"/>
-      </w:pPr>
-      <w:r>
-        <w:tab/>
-        <w:t>incluyendo:</w:t>
-      </w:r>
-    </w:p>
-    <w:p>
-      <w:pPr>
-        <w:pStyle w:val="Prrafodelista"/>
-        <w:jc w:val="both"/>
-      </w:pPr>
-      <w:r>
-        <w:tab/>
-      </w:r>
-      <w:r>
-        <w:tab/>
-        <w:t>Venta de ciertos alimentos básicos (frutas, verduras, carnes, etc.).</w:t>
-      </w:r>
-    </w:p>
-    <w:p>
-      <w:pPr>
-        <w:pStyle w:val="Prrafodelista"/>
-        <w:jc w:val="both"/>
-      </w:pPr>
-      <w:r>
-        <w:tab/>
-      </w:r>
-      <w:r>
-        <w:tab/>
-        <w:t>Prestación de servicios médicos y paramédicos.</w:t>
-      </w:r>
-    </w:p>
-    <w:p>
-      <w:pPr>
-        <w:pStyle w:val="Prrafodelista"/>
-        <w:jc w:val="both"/>
-      </w:pPr>
-      <w:r>
-        <w:tab/>
-      </w:r>
-      <w:r>
-        <w:tab/>
-        <w:t>Obras de construcción de viviendas sociales.</w:t>
-      </w:r>
-    </w:p>
-    <w:p>
-      <w:pPr>
-        <w:pStyle w:val="Prrafodelista"/>
-        <w:jc w:val="both"/>
-      </w:pPr>
-      <w:r>
-        <w:tab/>
-      </w:r>
-      <w:r>
-        <w:tab/>
-        <w:t>Venta de ciertos medicamentos.</w:t>
-      </w:r>
-    </w:p>
-    <w:p>
-      <w:pPr>
-        <w:pStyle w:val="Prrafodelista"/>
-        <w:jc w:val="both"/>
-      </w:pPr>
-      <w:r>
-        <w:tab/>
-      </w:r>
-      <w:r>
-        <w:tab/>
-        <w:t>Productos tecnológicos.</w:t>
-      </w:r>
-    </w:p>
-    <w:p>
-      <w:pPr>
-        <w:pStyle w:val="Prrafodelista"/>
-        <w:jc w:val="both"/>
-      </w:pPr>
-      <w:r>
-        <w:t xml:space="preserve">Tipo 4: 5%: Aplica a ciertos productos agrícolas y ganaderos, como frutas, </w:t>
-      </w:r>
-    </w:p>
-    <w:p>
-      <w:pPr>
-        <w:pStyle w:val="Prrafodelista"/>
-        <w:jc w:val="both"/>
-      </w:pPr>
-      <w:r>
-        <w:tab/>
-        <w:t>hortalizas y carnes en algunos casos específicos.</w:t>
-      </w:r>
-    </w:p>
-    <w:p>
-      <w:pPr>
-        <w:pStyle w:val="Prrafodelista"/>
-        <w:jc w:val="both"/>
-      </w:pPr>
-      <w:r>
-        <w:t>Tipo 5: 0% Exentos</w:t>
-      </w:r>
-    </w:p>
-    <w:p>
-      <w:pPr>
-        <w:pStyle w:val="Prrafodelista"/>
-      </w:pPr>
-    </w:p>
-    <w:p>
-      <w:pPr>
-        <w:pStyle w:val="Prrafodelista"/>
-      </w:pPr>
-      <w:r>
-        <w:lastRenderedPageBreak/>
-        <w:t>Realice una interfaz HTML, CSS (a gusto) que permita ingresar un importe Base, el Tipo de artículo a facturar y que permita visualizar los cálculos.</w:t>
-      </w:r>
-    </w:p>
-    <w:p>
-      <w:pPr>
-        <w:pStyle w:val="Prrafodelista"/>
-      </w:pPr>
-    </w:p>
-    <w:p>
-      <w:pPr>
-        <w:pStyle w:val="Prrafodelista"/>
-      </w:pPr>
-      <w:r>
-        <w:t xml:space="preserve">A </w:t>
-      </w:r>
-      <w:bookmarkStart w:id="0" w:name="_GoBack"/>
-      <w:bookmarkEnd w:id="0"/>
-      <w:r>
-        <w:t xml:space="preserve">continuación, doy una idea aproximada de lo que </w:t>
-      </w:r>
-      <w:proofErr w:type="spellStart"/>
-      <w:r>
-        <w:t>est</w:t>
-      </w:r>
-      <w:proofErr w:type="spellEnd"/>
-    </w:p>
-    <w:p>
-      <w:pPr>
-        <w:pStyle w:val="Prrafodelista"/>
-      </w:pPr>
-    </w:p>
-    <w:p>
-      <w:pPr>
-        <w:pStyle w:val="Prrafodelista"/>
-      </w:pPr>
-    </w:p>
-    <w:p>
-      <w:pPr>
-        <w:pStyle w:val="Prrafodelista"/>
-      </w:pPr>
-    </w:p>
     <w:p/>
-    <w:p>
-      <w:pPr>
-        <w:pStyle w:val="Ttulo3"/>
-        <w:jc w:val="both"/>
-        <w:rPr>
-          <w:color w:val="00B0F0"/>
-        </w:rPr>
-      </w:pPr>
-      <w:r>
-        <w:rPr>
-          <w:color w:val="00B0F0"/>
-        </w:rPr>
-        <w:t>Ejercicio Nro. 0</w:t>
-      </w:r>
-      <w:r>
-        <w:rPr>
-          <w:color w:val="00B0F0"/>
-        </w:rPr>
-        <w:t>7</w:t>
-      </w:r>
-      <w:r>
-        <w:rPr>
-          <w:color w:val="00B0F0"/>
-        </w:rPr>
-        <w:t>:</w:t>
-      </w:r>
-      <w:r>
-        <w:rPr>
-          <w:color w:val="00B0F0"/>
-        </w:rPr>
-        <w:t xml:space="preserve"> </w:t>
-      </w:r>
-      <w:r>
-        <w:rPr>
-          <w:color w:val="00B0F0"/>
-        </w:rPr>
-        <w:t>Simulador de plazos fijos</w:t>
-      </w:r>
-    </w:p>
-    <w:p>
-      <w:pPr>
-        <w:spacing w:after="0" w:line="240" w:lineRule="auto"/>
-        <w:ind w:firstLine="720"/>
-      </w:pPr>
-      <w:r>
-        <w:t>Un banco de plaza local, desea realizar un simulador de plazos fijos, con la intención de captar clientes y fomentar el ahorro, para ello contratará un programador FULL STACK que permita construir una aplicación web con el objetivo de simular las siguientes reglas de negocio</w:t>
-      </w:r>
-    </w:p>
-    <w:p>
-      <w:pPr>
-        <w:spacing w:after="0" w:line="240" w:lineRule="auto"/>
-      </w:pPr>
-    </w:p>
-    <w:p>
-      <w:pPr>
-        <w:spacing w:after="0" w:line="240" w:lineRule="auto"/>
-        <w:ind w:firstLine="720"/>
-      </w:pPr>
-      <w:r>
-        <w:t xml:space="preserve">El gerente del Banco nos indica que la aplicación </w:t>
-      </w:r>
-    </w:p>
-    <w:p>
-      <w:pPr>
-        <w:spacing w:after="0" w:line="240" w:lineRule="auto"/>
-      </w:pPr>
-      <w:r>
-        <w:t>debería solicitar que ingrese</w:t>
-      </w:r>
-    </w:p>
-    <w:p>
-      <w:pPr>
-        <w:spacing w:after="0" w:line="240" w:lineRule="auto"/>
-      </w:pPr>
-    </w:p>
-    <w:p>
-      <w:pPr>
-        <w:spacing w:after="0" w:line="240" w:lineRule="auto"/>
-      </w:pPr>
-      <w:r>
-        <w:tab/>
-        <w:t>1) El capital a Ingresar</w:t>
-      </w:r>
-    </w:p>
-    <w:p>
-      <w:pPr>
-        <w:spacing w:after="0" w:line="240" w:lineRule="auto"/>
-      </w:pPr>
-      <w:r>
-        <w:tab/>
-        <w:t>2) La cantidad de meses en los que realizará el plazo fijo</w:t>
-      </w:r>
-      <w:r>
-        <w:t>. Mínimo 1, máximo 3 meses.</w:t>
-      </w:r>
-    </w:p>
-    <w:p>
-      <w:pPr>
-        <w:spacing w:after="0" w:line="240" w:lineRule="auto"/>
-      </w:pPr>
-    </w:p>
-    <w:p>
-      <w:pPr>
-        <w:spacing w:after="0" w:line="240" w:lineRule="auto"/>
-        <w:ind w:firstLine="720"/>
-      </w:pPr>
-      <w:r>
-        <w:t>para Montos de Capital de:</w:t>
-      </w:r>
-    </w:p>
-    <w:p>
-      <w:pPr>
-        <w:spacing w:after="0" w:line="240" w:lineRule="auto"/>
-      </w:pPr>
-      <w:r>
-        <w:t xml:space="preserve"> </w:t>
-      </w:r>
-    </w:p>
-    <w:p>
-      <w:pPr>
-        <w:spacing w:after="0" w:line="240" w:lineRule="auto"/>
-      </w:pPr>
-      <w:r>
-        <w:t xml:space="preserve"> </w:t>
-      </w:r>
-      <w:r>
-        <w:tab/>
-      </w:r>
-      <w:r>
-        <w:tab/>
-        <w:t>- 500.000 a 1.500.000 la rentabilidad será del 6% mensual</w:t>
-      </w:r>
-    </w:p>
-    <w:p>
-      <w:pPr>
-        <w:spacing w:after="0" w:line="240" w:lineRule="auto"/>
-      </w:pPr>
-      <w:r>
-        <w:t xml:space="preserve"> </w:t>
-      </w:r>
-      <w:r>
-        <w:tab/>
-      </w:r>
-      <w:r>
-        <w:tab/>
-        <w:t>- 1.500.000 hasta 5.000.000 la rentabilidad será del 7,5% mensual</w:t>
-      </w:r>
-    </w:p>
-    <w:p>
-      <w:pPr>
-        <w:spacing w:after="0" w:line="240" w:lineRule="auto"/>
-        <w:ind w:left="720" w:firstLine="720"/>
-      </w:pPr>
-      <w:r>
-        <w:t xml:space="preserve"> - 5.000.000 hasta 25.000.000 la rentabilidad será del 8,5% mensual</w:t>
-      </w:r>
-    </w:p>
-    <w:p>
-      <w:pPr>
-        <w:spacing w:after="0" w:line="240" w:lineRule="auto"/>
-      </w:pPr>
-      <w:r>
-        <w:t xml:space="preserve"> </w:t>
-      </w:r>
-      <w:r>
-        <w:tab/>
-      </w:r>
-      <w:r>
-        <w:tab/>
-        <w:t>- para valores que superen esa magnitud la tasa mensual será del 9,5%</w:t>
-      </w:r>
-    </w:p>
-    <w:p>
-      <w:pPr>
-        <w:pStyle w:val="Ttulo3"/>
-        <w:jc w:val="both"/>
-        <w:rPr>
-          <w:color w:val="00B0F0"/>
-        </w:rPr>
-      </w:pPr>
-      <w:r>
-        <w:rPr>
-          <w:color w:val="00B0F0"/>
-        </w:rPr>
-        <w:t xml:space="preserve"> </w:t>
-      </w:r>
-    </w:p>
-    <w:p>
-      <w:pPr>
-        <w:pStyle w:val="Ttulo3"/>
-        <w:jc w:val="both"/>
-        <w:rPr>
-          <w:color w:val="00B0F0"/>
-        </w:rPr>
-      </w:pPr>
-    </w:p>
-    <w:p>
-      <w:pPr>
-        <w:pStyle w:val="Ttulo3"/>
-        <w:jc w:val="both"/>
-        <w:rPr>
-          <w:color w:val="00B0F0"/>
-        </w:rPr>
-      </w:pPr>
-      <w:r>
-        <w:rPr>
-          <w:color w:val="00B0F0"/>
-        </w:rPr>
-        <w:t>Ejercicio Nro. 0</w:t>
-      </w:r>
-      <w:r>
-        <w:rPr>
-          <w:color w:val="00B0F0"/>
-        </w:rPr>
-        <w:t>5</w:t>
-      </w:r>
-      <w:r>
-        <w:rPr>
-          <w:color w:val="00B0F0"/>
-        </w:rPr>
-        <w:t>:</w:t>
-      </w:r>
-      <w:r>
-        <w:rPr>
-          <w:color w:val="00B0F0"/>
-        </w:rPr>
-        <w:t xml:space="preserve"> Planificador de Viajes </w:t>
-      </w:r>
-    </w:p>
-    <w:p>
-      <w:pPr>
-        <w:numPr>
-          <w:ilvl w:val="0"/>
-          <w:numId w:val="9"/>
-        </w:numPr>
-        <w:spacing w:before="100" w:beforeAutospacing="1" w:after="100" w:afterAutospacing="1" w:line="240" w:lineRule="auto"/>
-      </w:pPr>
-      <w:r>
-        <w:rPr>
-          <w:rStyle w:val="Textoennegrita"/>
-        </w:rPr>
-        <w:t>Enunciado</w:t>
-      </w:r>
-      <w:r>
-        <w:t>: Una agencia de viajes quiere crear un planificador que permita a los usuarios seleccionar su destino, ingresar la cantidad de personas que viajan, y calcular el costo total del viaje. Además, el usuario podrá seleccionar entre diferentes planes de viaje que incluyen distintos servicios.</w:t>
-      </w:r>
-    </w:p>
-    <w:p>
-      <w:pPr>
-        <w:numPr>
-          <w:ilvl w:val="0"/>
-          <w:numId w:val="9"/>
-        </w:numPr>
-        <w:spacing w:before="100" w:beforeAutospacing="1" w:after="100" w:afterAutospacing="1" w:line="240" w:lineRule="auto"/>
-      </w:pPr>
-      <w:r>
-        <w:rPr>
-          <w:rStyle w:val="Textoennegrita"/>
-        </w:rPr>
-        <w:t>Requisitos</w:t>
-      </w:r>
-      <w:r>
-        <w:t>:</w:t>
-      </w:r>
-    </w:p>
-    <w:p>
-      <w:pPr>
-        <w:numPr>
-          <w:ilvl w:val="1"/>
-          <w:numId w:val="9"/>
-        </w:numPr>
-        <w:spacing w:before="100" w:beforeAutospacing="1" w:after="100" w:afterAutospacing="1" w:line="240" w:lineRule="auto"/>
-      </w:pPr>
-      <w:r>
-        <w:t>El usuario selecciona un destino de viaje.</w:t>
-      </w:r>
-      <w:r>
-        <w:t xml:space="preserve"> Los precios expuestos corresponden a un servicio estándar, en caso de habilitar la casilla de verificación donde solicita un servicio “premium” el costo por persona, se incrementa en un 25%.</w:t>
-      </w:r>
-    </w:p>
-    <w:p>
-      <w:pPr>
-        <w:numPr>
-          <w:ilvl w:val="2"/>
-          <w:numId w:val="9"/>
-        </w:numPr>
-        <w:spacing w:before="100" w:beforeAutospacing="1" w:after="100" w:afterAutospacing="1" w:line="240" w:lineRule="auto"/>
-      </w:pPr>
-      <w:r>
-        <w:t>ESPAÑA – U$$ 2.000,00 DOLARES POR PERSONA</w:t>
-      </w:r>
-    </w:p>
-    <w:p>
-      <w:pPr>
-        <w:numPr>
-          <w:ilvl w:val="2"/>
-          <w:numId w:val="9"/>
-        </w:numPr>
-        <w:spacing w:before="100" w:beforeAutospacing="1" w:after="100" w:afterAutospacing="1" w:line="240" w:lineRule="auto"/>
-      </w:pPr>
-      <w:r>
-        <w:t xml:space="preserve">PORTUGAL - U$$ 2.000,00 DOLARES POR PERSONA </w:t>
-      </w:r>
-    </w:p>
-    <w:p>
-      <w:pPr>
-        <w:numPr>
-          <w:ilvl w:val="2"/>
-          <w:numId w:val="9"/>
-        </w:numPr>
-        <w:spacing w:before="100" w:beforeAutospacing="1" w:after="100" w:afterAutospacing="1" w:line="240" w:lineRule="auto"/>
-      </w:pPr>
-      <w:r>
-        <w:t>BRASIL – U$$ 1.200,00 DOLARES POR PERSONA</w:t>
-      </w:r>
-    </w:p>
-    <w:p>
-      <w:pPr>
-        <w:numPr>
-          <w:ilvl w:val="1"/>
-          <w:numId w:val="9"/>
-        </w:numPr>
-        <w:spacing w:before="100" w:beforeAutospacing="1" w:after="100" w:afterAutospacing="1" w:line="240" w:lineRule="auto"/>
-      </w:pPr>
-      <w:r>
-        <w:lastRenderedPageBreak/>
-        <w:t>Ingresar la cantidad de personas.</w:t>
-      </w:r>
-      <w:r>
-        <w:t xml:space="preserve"> (mínimo 1, máximo 4 personas).</w:t>
-      </w:r>
-    </w:p>
-    <w:p>
-      <w:pPr>
-        <w:numPr>
-          <w:ilvl w:val="1"/>
-          <w:numId w:val="9"/>
-        </w:numPr>
-        <w:spacing w:before="100" w:beforeAutospacing="1" w:after="100" w:afterAutospacing="1" w:line="240" w:lineRule="auto"/>
-      </w:pPr>
-      <w:r>
-        <w:t>Calcular y mostrar el costo total del viaje.</w:t>
-      </w:r>
-      <w:r>
-        <w:t xml:space="preserve"> En caso que la casilla de verificación de servicio “Premium” este activa deberá mostrar el costo total.</w:t>
-      </w:r>
-    </w:p>
-    <w:p>
-      <w:pPr>
-        <w:numPr>
-          <w:ilvl w:val="1"/>
-          <w:numId w:val="9"/>
-        </w:numPr>
-        <w:spacing w:before="100" w:beforeAutospacing="1" w:after="100" w:afterAutospacing="1" w:line="240" w:lineRule="auto"/>
-      </w:pPr>
-      <w:r>
-        <w:t>Permitir al usuario guardar el plan de viaje y sus datos para qu</w:t>
-      </w:r>
-      <w:r>
-        <w:t>e la agencia se contacte con él. Pedir nombre y teléfono nada más. (validar que haya ingresado los datos antes de aceptar).</w:t>
-      </w:r>
-    </w:p>
-    <w:p>
-      <w:pPr>
-        <w:spacing w:before="100" w:beforeAutospacing="1" w:after="100" w:afterAutospacing="1" w:line="240" w:lineRule="auto"/>
-        <w:ind w:left="1440"/>
-      </w:pPr>
-    </w:p>
-    <w:p/>
-    <w:p>
-      <w:pPr>
-        <w:pStyle w:val="Ttulo3"/>
-        <w:jc w:val="both"/>
-        <w:rPr>
-          <w:color w:val="00B0F0"/>
-        </w:rPr>
-      </w:pPr>
-    </w:p>
     <w:p>
       <w:pPr>
         <w:rPr>
@@ -829,28 +363,178 @@
           <w:color w:val="00B0F0"/>
         </w:rPr>
         <w:lastRenderedPageBreak/>
-        <w:t>Ejercicio Nro. 0</w:t>
+        <w:t>Ejercicio Nro. 06</w:t>
       </w:r>
       <w:r>
         <w:rPr>
           <w:color w:val="00B0F0"/>
         </w:rPr>
-        <w:t>6</w:t>
+        <w:t>:</w:t>
       </w:r>
       <w:r>
         <w:rPr>
           <w:color w:val="00B0F0"/>
         </w:rPr>
-        <w:t>:</w:t>
-      </w:r>
-    </w:p>
-    <w:p/>
-    <w:p>
-      <w:pPr>
-        <w:ind w:firstLine="360"/>
-      </w:pPr>
-      <w:r>
-        <w:t>Realizar un programa en JavaScript que permita ingresar las notas de los trabajos finales de los alumnos de la diplomatura en “Desarrollo Web Full Stack con JavaScript” para ello se establecen las siguientes condiciones.</w:t>
+        <w:t xml:space="preserve"> </w:t>
+      </w:r>
+      <w:r>
+        <w:rPr>
+          <w:color w:val="00B0F0"/>
+        </w:rPr>
+        <w:t>Sistema de Facturación</w:t>
+      </w:r>
+    </w:p>
+    <w:p>
+      <w:pPr>
+        <w:ind w:firstLine="720"/>
+        <w:jc w:val="both"/>
+      </w:pPr>
+      <w:r>
+        <w:t xml:space="preserve">Realizar una </w:t>
+      </w:r>
+      <w:r>
+        <w:t>aplicación que permita calcular a partir de un importe base el impuesto IVA correspondiente según las siguientes especificaciones. A partir del importe base y del tipo de artículo a facturar será su impuesto correspondiente según el siguiente esquema.</w:t>
+      </w:r>
+    </w:p>
+    <w:p>
+      <w:pPr>
+        <w:pStyle w:val="Prrafodelista"/>
+        <w:jc w:val="both"/>
+      </w:pPr>
+      <w:r>
+        <w:t xml:space="preserve">Tipo 1: 21%: Es </w:t>
+      </w:r>
+      <w:r>
+        <w:t>el alícuota general aplicable</w:t>
+      </w:r>
+      <w:r>
+        <w:t xml:space="preserve"> a la mayoría de los bienes y servicios.</w:t>
+      </w:r>
+    </w:p>
+    <w:p>
+      <w:pPr>
+        <w:pStyle w:val="Prrafodelista"/>
+        <w:jc w:val="both"/>
+      </w:pPr>
+      <w:r>
+        <w:t>Tipo 2: 27%: Se aplica a ciertos servicios públicos como energía eléctrica y gas natural</w:t>
+      </w:r>
+    </w:p>
+    <w:p>
+      <w:pPr>
+        <w:pStyle w:val="Prrafodelista"/>
+        <w:jc w:val="both"/>
+      </w:pPr>
+      <w:r>
+        <w:t>Tipo 3: 10.5%: Se aplica a bienes y servicios específicos</w:t>
+      </w:r>
+    </w:p>
+    <w:p>
+      <w:pPr>
+        <w:pStyle w:val="Prrafodelista"/>
+        <w:jc w:val="both"/>
+      </w:pPr>
+      <w:r>
+        <w:tab/>
+        <w:t>incluyendo:</w:t>
+      </w:r>
+    </w:p>
+    <w:p>
+      <w:pPr>
+        <w:pStyle w:val="Prrafodelista"/>
+        <w:jc w:val="both"/>
+      </w:pPr>
+      <w:r>
+        <w:tab/>
+      </w:r>
+      <w:r>
+        <w:tab/>
+        <w:t>Venta de ciertos alimentos básicos (frutas, verduras, carnes, etc.).</w:t>
+      </w:r>
+    </w:p>
+    <w:p>
+      <w:pPr>
+        <w:pStyle w:val="Prrafodelista"/>
+        <w:jc w:val="both"/>
+      </w:pPr>
+      <w:r>
+        <w:tab/>
+      </w:r>
+      <w:r>
+        <w:tab/>
+        <w:t>Prestación de servicios médicos y paramédicos.</w:t>
+      </w:r>
+    </w:p>
+    <w:p>
+      <w:pPr>
+        <w:pStyle w:val="Prrafodelista"/>
+        <w:jc w:val="both"/>
+      </w:pPr>
+      <w:r>
+        <w:tab/>
+      </w:r>
+      <w:r>
+        <w:tab/>
+        <w:t>Obras de construcción de viviendas sociales.</w:t>
+      </w:r>
+    </w:p>
+    <w:p>
+      <w:pPr>
+        <w:pStyle w:val="Prrafodelista"/>
+        <w:jc w:val="both"/>
+      </w:pPr>
+      <w:r>
+        <w:tab/>
+      </w:r>
+      <w:r>
+        <w:tab/>
+        <w:t>Venta de ciertos medicamentos.</w:t>
+      </w:r>
+    </w:p>
+    <w:p>
+      <w:pPr>
+        <w:pStyle w:val="Prrafodelista"/>
+        <w:jc w:val="both"/>
+      </w:pPr>
+      <w:r>
+        <w:tab/>
+      </w:r>
+      <w:r>
+        <w:tab/>
+        <w:t>Productos tecnológicos.</w:t>
+      </w:r>
+    </w:p>
+    <w:p>
+      <w:pPr>
+        <w:pStyle w:val="Prrafodelista"/>
+        <w:jc w:val="both"/>
+      </w:pPr>
+      <w:r>
+        <w:t xml:space="preserve">Tipo 4: 5%: Aplica a ciertos productos agrícolas y ganaderos, como frutas, </w:t>
+      </w:r>
+    </w:p>
+    <w:p>
+      <w:pPr>
+        <w:pStyle w:val="Prrafodelista"/>
+        <w:jc w:val="both"/>
+      </w:pPr>
+      <w:r>
+        <w:tab/>
+        <w:t>hortalizas y carnes en algunos casos específicos.</w:t>
+      </w:r>
+    </w:p>
+    <w:p>
+      <w:pPr>
+        <w:pStyle w:val="Prrafodelista"/>
+        <w:jc w:val="both"/>
+      </w:pPr>
+      <w:r>
+        <w:t>Tipo 5: 0% Exentos</w:t>
+      </w:r>
+    </w:p>
+    <w:p>
+      <w:r>
+        <w:t>Consideraciones:</w:t>
       </w:r>
     </w:p>
     <w:p>
@@ -858,13 +542,17 @@
         <w:pStyle w:val="Prrafodelista"/>
         <w:numPr>
           <w:ilvl w:val="0"/>
-          <w:numId w:val="8"/>
+          <w:numId w:val="12"/>
         </w:numPr>
-        <w:spacing w:after="160" w:line="259" w:lineRule="auto"/>
-        <w:jc w:val="both"/>
-      </w:pPr>
-      <w:r>
-        <w:t>No está establecido la cantidad de trabajos finales que se evaluarán</w:t>
+      </w:pPr>
+      <w:r>
+        <w:t xml:space="preserve">debe crear la interfaz </w:t>
+      </w:r>
+      <w:r>
+        <w:t>HTML</w:t>
+      </w:r>
+      <w:r>
+        <w:t xml:space="preserve"> (vista)</w:t>
       </w:r>
     </w:p>
     <w:p>
@@ -872,34 +560,75 @@
         <w:pStyle w:val="Prrafodelista"/>
         <w:numPr>
           <w:ilvl w:val="0"/>
-          <w:numId w:val="8"/>
+          <w:numId w:val="12"/>
         </w:numPr>
-        <w:spacing w:after="160" w:line="259" w:lineRule="auto"/>
-        <w:jc w:val="both"/>
-      </w:pPr>
-      <w:r>
-        <w:t>Este será el cuadro con el que se analizará y asignará la clasificación de los mismos.</w:t>
+      </w:pPr>
+      <w:r>
+        <w:t xml:space="preserve">debe asignar CSS a gusto </w:t>
       </w:r>
     </w:p>
     <w:p>
       <w:pPr>
         <w:pStyle w:val="Prrafodelista"/>
-        <w:spacing w:after="160" w:line="259" w:lineRule="auto"/>
-        <w:jc w:val="both"/>
-      </w:pPr>
+        <w:numPr>
+          <w:ilvl w:val="0"/>
+          <w:numId w:val="12"/>
+        </w:numPr>
+      </w:pPr>
+      <w:r>
+        <w:t>debe crear y vincular a la vista su controlador.</w:t>
+      </w:r>
+    </w:p>
+    <w:p>
+      <w:pPr>
+        <w:pStyle w:val="Prrafodelista"/>
+        <w:numPr>
+          <w:ilvl w:val="0"/>
+          <w:numId w:val="12"/>
+        </w:numPr>
+      </w:pPr>
+      <w:r>
+        <w:t xml:space="preserve">debe crear una función en forma de </w:t>
+      </w:r>
+      <w:proofErr w:type="spellStart"/>
+      <w:r>
+        <w:t>arrow</w:t>
+      </w:r>
+      <w:proofErr w:type="spellEnd"/>
+      <w:r>
+        <w:t xml:space="preserve"> </w:t>
+      </w:r>
+      <w:proofErr w:type="spellStart"/>
+      <w:r>
+        <w:t>function</w:t>
+      </w:r>
+      <w:proofErr w:type="spellEnd"/>
+      <w:r>
+        <w:t xml:space="preserve"> que reciba como parámetro el importe base y el tipo de articulo a facturar y devuelva el importe IVA de la misma</w:t>
+      </w:r>
+    </w:p>
+    <w:p>
+      <w:pPr>
+        <w:pStyle w:val="Prrafodelista"/>
+        <w:numPr>
+          <w:ilvl w:val="0"/>
+          <w:numId w:val="12"/>
+        </w:numPr>
+      </w:pPr>
+      <w:r>
+        <w:t>debe mostrar al presionar el botón “calcular” los tres importes.</w:t>
+      </w:r>
     </w:p>
     <w:p>
       <w:pPr>
         <w:pStyle w:val="Prrafodelista"/>
         <w:numPr>
           <w:ilvl w:val="1"/>
-          <w:numId w:val="8"/>
+          <w:numId w:val="12"/>
         </w:numPr>
-        <w:spacing w:after="160" w:line="259" w:lineRule="auto"/>
-        <w:jc w:val="both"/>
-      </w:pPr>
-      <w:r>
-        <w:t>Si la nota &gt;= 0 y &lt;= 4 serán trabajos desaprobados</w:t>
+      </w:pPr>
+      <w:r>
+        <w:t>Importe base ingresado</w:t>
       </w:r>
     </w:p>
     <w:p>
@@ -907,13 +636,17 @@
         <w:pStyle w:val="Prrafodelista"/>
         <w:numPr>
           <w:ilvl w:val="1"/>
-          <w:numId w:val="8"/>
+          <w:numId w:val="12"/>
         </w:numPr>
-        <w:spacing w:after="160" w:line="259" w:lineRule="auto"/>
-        <w:jc w:val="both"/>
-      </w:pPr>
-      <w:r>
-        <w:t>Si la nota &gt; 4 y &lt;= 7 serán trabajos aprobados</w:t>
+      </w:pPr>
+      <w:r>
+        <w:t xml:space="preserve">Importe </w:t>
+      </w:r>
+      <w:r>
+        <w:t>IVA</w:t>
+      </w:r>
+      <w:r>
+        <w:t xml:space="preserve"> calculado</w:t>
       </w:r>
     </w:p>
     <w:p>
@@ -921,104 +654,633 @@
         <w:pStyle w:val="Prrafodelista"/>
         <w:numPr>
           <w:ilvl w:val="1"/>
-          <w:numId w:val="8"/>
+          <w:numId w:val="12"/>
         </w:numPr>
-        <w:spacing w:after="160" w:line="259" w:lineRule="auto"/>
+      </w:pPr>
+      <w:r>
+        <w:t xml:space="preserve">Importe total = base ingresado + </w:t>
+      </w:r>
+      <w:r>
+        <w:t>IVA</w:t>
+      </w:r>
+    </w:p>
+    <w:p>
+      <w:pPr>
+        <w:rPr>
+          <w:b/>
+          <w:color w:val="0070C0"/>
+          <w:u w:val="single"/>
+        </w:rPr>
+      </w:pPr>
+      <w:r>
+        <w:rPr>
+          <w:b/>
+          <w:color w:val="0070C0"/>
+          <w:u w:val="single"/>
+        </w:rPr>
+        <w:t xml:space="preserve">A </w:t>
+      </w:r>
+      <w:proofErr w:type="gramStart"/>
+      <w:r>
+        <w:rPr>
+          <w:b/>
+          <w:color w:val="0070C0"/>
+          <w:u w:val="single"/>
+        </w:rPr>
+        <w:t>Continuación</w:t>
+      </w:r>
+      <w:proofErr w:type="gramEnd"/>
+      <w:r>
+        <w:rPr>
+          <w:b/>
+          <w:color w:val="0070C0"/>
+          <w:u w:val="single"/>
+        </w:rPr>
+        <w:t xml:space="preserve"> brindo un ejemplo de </w:t>
+      </w:r>
+      <w:proofErr w:type="spellStart"/>
+      <w:r>
+        <w:rPr>
+          <w:b/>
+          <w:color w:val="0070C0"/>
+          <w:u w:val="single"/>
+        </w:rPr>
+        <w:t>como</w:t>
+      </w:r>
+      <w:proofErr w:type="spellEnd"/>
+      <w:r>
+        <w:rPr>
+          <w:b/>
+          <w:color w:val="0070C0"/>
+          <w:u w:val="single"/>
+        </w:rPr>
+        <w:t xml:space="preserve"> podría quedar la interfaz, recordar que esto es orientativo, Ud. Puede mejorar, aplicando la creatividad, el buen gusto y todo lo que haya aprendido hasta el momento.</w:t>
+      </w:r>
+    </w:p>
+    <w:p>
+      <w:pPr>
+        <w:rPr>
+          <w:b/>
+          <w:color w:val="00B0F0"/>
+          <w:sz w:val="28"/>
+          <w:szCs w:val="28"/>
+        </w:rPr>
+      </w:pPr>
+      <w:r>
+        <w:rPr>
+          <w:color w:val="00B0F0"/>
+        </w:rPr>
+        <w:br w:type="page"/>
+      </w:r>
+      <w:r>
+        <w:rPr>
+          <w:noProof/>
+          <w:color w:val="00B0F0"/>
+        </w:rPr>
+        <w:lastRenderedPageBreak/>
+        <w:drawing>
+          <wp:inline distT="0" distB="0" distL="0" distR="0" wp14:anchorId="2404E461" wp14:editId="6ABA13DC">
+            <wp:extent cx="5953956" cy="4906060"/>
+            <wp:effectExtent l="0" t="0" r="8890" b="8890"/>
+            <wp:docPr id="7" name="Imagen 7"/>
+            <wp:cNvGraphicFramePr>
+              <a:graphicFrameLocks xmlns:a="http://schemas.openxmlformats.org/drawingml/2006/main" noChangeAspect="1"/>
+            </wp:cNvGraphicFramePr>
+            <a:graphic xmlns:a="http://schemas.openxmlformats.org/drawingml/2006/main">
+              <a:graphicData uri="http://schemas.openxmlformats.org/drawingml/2006/picture">
+                <pic:pic xmlns:pic="http://schemas.openxmlformats.org/drawingml/2006/picture">
+                  <pic:nvPicPr>
+                    <pic:cNvPr id="1" name=""/>
+                    <pic:cNvPicPr/>
+                  </pic:nvPicPr>
+                  <pic:blipFill>
+                    <a:blip r:embed="rId9"/>
+                    <a:stretch>
+                      <a:fillRect/>
+                    </a:stretch>
+                  </pic:blipFill>
+                  <pic:spPr>
+                    <a:xfrm>
+                      <a:off x="0" y="0"/>
+                      <a:ext cx="5953956" cy="4906060"/>
+                    </a:xfrm>
+                    <a:prstGeom prst="rect">
+                      <a:avLst/>
+                    </a:prstGeom>
+                  </pic:spPr>
+                </pic:pic>
+              </a:graphicData>
+            </a:graphic>
+          </wp:inline>
+        </w:drawing>
+      </w:r>
+    </w:p>
+    <w:p>
+      <w:pPr>
+        <w:rPr>
+          <w:b/>
+          <w:color w:val="00B0F0"/>
+          <w:sz w:val="28"/>
+          <w:szCs w:val="28"/>
+        </w:rPr>
+      </w:pPr>
+      <w:r>
+        <w:rPr>
+          <w:color w:val="00B0F0"/>
+        </w:rPr>
+        <w:br w:type="page"/>
+      </w:r>
+    </w:p>
+    <w:p>
+      <w:pPr>
+        <w:pStyle w:val="Ttulo3"/>
         <w:jc w:val="both"/>
-      </w:pPr>
-      <w:r>
-        <w:t>Si la nota &gt; 7 y &lt;10 serán trabajos muy buenos</w:t>
-      </w:r>
+        <w:rPr>
+          <w:color w:val="00B0F0"/>
+        </w:rPr>
+      </w:pPr>
+      <w:r>
+        <w:rPr>
+          <w:color w:val="00B0F0"/>
+        </w:rPr>
+        <w:lastRenderedPageBreak/>
+        <w:t>Ejercicio Nro. 07</w:t>
+      </w:r>
+      <w:r>
+        <w:rPr>
+          <w:color w:val="00B0F0"/>
+        </w:rPr>
+        <w:t>:</w:t>
+      </w:r>
+      <w:r>
+        <w:rPr>
+          <w:color w:val="00B0F0"/>
+        </w:rPr>
+        <w:t xml:space="preserve"> Simulador de plazos fijos</w:t>
+      </w:r>
+    </w:p>
+    <w:p>
+      <w:pPr>
+        <w:spacing w:after="0" w:line="240" w:lineRule="auto"/>
+        <w:ind w:firstLine="720"/>
+      </w:pPr>
+      <w:r>
+        <w:t>Un banco de plaza local, desea realizar un simulador de plazos fijos, con la intención de captar clientes y fomentar el ahorro, para ello contratará un programador FULL STACK que permita construir una aplicación web con el objetivo de simular las siguientes reglas de negocio</w:t>
+      </w:r>
+    </w:p>
+    <w:p>
+      <w:pPr>
+        <w:spacing w:after="0" w:line="240" w:lineRule="auto"/>
+      </w:pPr>
+    </w:p>
+    <w:p>
+      <w:pPr>
+        <w:spacing w:after="0" w:line="240" w:lineRule="auto"/>
+        <w:ind w:firstLine="720"/>
+      </w:pPr>
+      <w:r>
+        <w:t xml:space="preserve">El gerente del Banco nos indica que la aplicación </w:t>
+      </w:r>
+    </w:p>
+    <w:p>
+      <w:pPr>
+        <w:spacing w:after="0" w:line="240" w:lineRule="auto"/>
+      </w:pPr>
+      <w:r>
+        <w:t>debería solicitar que ingrese</w:t>
+      </w:r>
+    </w:p>
+    <w:p>
+      <w:pPr>
+        <w:spacing w:after="0" w:line="240" w:lineRule="auto"/>
+      </w:pPr>
+    </w:p>
+    <w:p>
+      <w:pPr>
+        <w:spacing w:after="0" w:line="240" w:lineRule="auto"/>
+      </w:pPr>
+      <w:r>
+        <w:tab/>
+        <w:t>1) El capital a Ingresar</w:t>
+      </w:r>
+    </w:p>
+    <w:p>
+      <w:pPr>
+        <w:spacing w:after="0" w:line="240" w:lineRule="auto"/>
+      </w:pPr>
+      <w:r>
+        <w:tab/>
+        <w:t>2) La cantidad de meses en los que realizará el plazo fijo. Mínimo 1, máximo 3 meses.</w:t>
+      </w:r>
+    </w:p>
+    <w:p>
+      <w:pPr>
+        <w:spacing w:after="0" w:line="240" w:lineRule="auto"/>
+      </w:pPr>
+    </w:p>
+    <w:p>
+      <w:pPr>
+        <w:spacing w:after="0" w:line="240" w:lineRule="auto"/>
+        <w:ind w:firstLine="720"/>
+      </w:pPr>
+      <w:r>
+        <w:t>para Montos de Capital de:</w:t>
+      </w:r>
+    </w:p>
+    <w:p>
+      <w:pPr>
+        <w:spacing w:after="0" w:line="240" w:lineRule="auto"/>
+      </w:pPr>
+      <w:r>
+        <w:t xml:space="preserve"> </w:t>
+      </w:r>
+    </w:p>
+    <w:p>
+      <w:pPr>
+        <w:spacing w:after="0" w:line="240" w:lineRule="auto"/>
+      </w:pPr>
+      <w:r>
+        <w:t xml:space="preserve"> </w:t>
+      </w:r>
+      <w:r>
+        <w:tab/>
+      </w:r>
+      <w:r>
+        <w:tab/>
+        <w:t>- 500.000 a 1.500.000 la rentabilidad será del 6% mensual</w:t>
+      </w:r>
+    </w:p>
+    <w:p>
+      <w:pPr>
+        <w:spacing w:after="0" w:line="240" w:lineRule="auto"/>
+      </w:pPr>
+      <w:r>
+        <w:t xml:space="preserve"> </w:t>
+      </w:r>
+      <w:r>
+        <w:tab/>
+      </w:r>
+      <w:r>
+        <w:tab/>
+        <w:t>- 1.500.000 hasta 5.000.000 la rentabilidad será del 7,5% mensual</w:t>
+      </w:r>
+    </w:p>
+    <w:p>
+      <w:pPr>
+        <w:spacing w:after="0" w:line="240" w:lineRule="auto"/>
+        <w:ind w:left="720" w:firstLine="720"/>
+      </w:pPr>
+      <w:r>
+        <w:t xml:space="preserve"> - 5.000.000 hasta 25.000.000 la rentabilidad será del 8,5% mensual</w:t>
+      </w:r>
+    </w:p>
+    <w:p>
+      <w:pPr>
+        <w:spacing w:after="0" w:line="240" w:lineRule="auto"/>
+      </w:pPr>
+      <w:r>
+        <w:t xml:space="preserve"> </w:t>
+      </w:r>
+      <w:r>
+        <w:tab/>
+      </w:r>
+      <w:r>
+        <w:tab/>
+        <w:t>- para valores que superen esa magnitud la tasa mensual será del 9,5%</w:t>
+      </w:r>
+    </w:p>
+    <w:p>
+      <w:pPr>
+        <w:spacing w:after="0" w:line="240" w:lineRule="auto"/>
+      </w:pPr>
+    </w:p>
+    <w:p>
+      <w:pPr>
+        <w:spacing w:after="0" w:line="240" w:lineRule="auto"/>
+      </w:pPr>
+      <w:r>
+        <w:t>Existen dos consideraciones adicionales que el Gerente Financiero estima pueden ser atractivos para nuestros clientes, y son dos consideraciones que pueden brindar al Banco una pequeña ventaja respecto de nuestra competencia (“Otros Bancos”).</w:t>
+      </w:r>
+    </w:p>
+    <w:p>
+      <w:pPr>
+        <w:spacing w:after="0" w:line="240" w:lineRule="auto"/>
+      </w:pPr>
+    </w:p>
+    <w:p>
+      <w:pPr>
+        <w:pStyle w:val="Prrafodelista"/>
+        <w:numPr>
+          <w:ilvl w:val="0"/>
+          <w:numId w:val="13"/>
+        </w:numPr>
+        <w:spacing w:after="0" w:line="240" w:lineRule="auto"/>
+      </w:pPr>
+      <w:r>
+        <w:t>Para Clientes que ya sean del Banco, ofreceremos un 0.7% más sobre la rentabilidad ya definida en el punto 2. Es decir, se debe calcular el 0.7% sobre la rentabilidad del plazo fijo.</w:t>
+      </w:r>
+    </w:p>
+    <w:p>
+      <w:pPr>
+        <w:pStyle w:val="Prrafodelista"/>
+        <w:spacing w:after="0" w:line="240" w:lineRule="auto"/>
+        <w:ind w:left="1080"/>
+      </w:pPr>
+    </w:p>
+    <w:p>
+      <w:pPr>
+        <w:pStyle w:val="Prrafodelista"/>
+        <w:numPr>
+          <w:ilvl w:val="0"/>
+          <w:numId w:val="13"/>
+        </w:numPr>
+        <w:spacing w:after="0" w:line="240" w:lineRule="auto"/>
+      </w:pPr>
+      <w:r>
+        <w:t>Para Clientes que acepten plazos fijos auto renovables de 3 (tres) meses, ofreceremos un 0.9% más sobre la rentabilidad   ya definida en el punto 2. Es decir, se debe calcular el 0.9% sobre la rentabilidad del plazo fijo.</w:t>
+      </w:r>
+    </w:p>
+    <w:p>
+      <w:pPr>
+        <w:pStyle w:val="Prrafodelista"/>
+      </w:pPr>
+    </w:p>
+    <w:p>
+      <w:pPr>
+        <w:pStyle w:val="Prrafodelista"/>
+        <w:numPr>
+          <w:ilvl w:val="0"/>
+          <w:numId w:val="13"/>
+        </w:numPr>
+        <w:spacing w:after="0" w:line="240" w:lineRule="auto"/>
+      </w:pPr>
+      <w:r>
+        <w:t xml:space="preserve">La Rentabilidad Total </w:t>
+      </w:r>
+      <w:r>
+        <w:t>podrá ser la suma de los 3(tres) componentes, lógicamente en caso de que tilden las opciones establecidas.</w:t>
+      </w:r>
+    </w:p>
+    <w:p>
+      <w:pPr>
+        <w:pStyle w:val="Prrafodelista"/>
+      </w:pPr>
     </w:p>
     <w:p>
       <w:pPr>
         <w:pStyle w:val="Prrafodelista"/>
         <w:numPr>
           <w:ilvl w:val="1"/>
-          <w:numId w:val="8"/>
+          <w:numId w:val="13"/>
         </w:numPr>
-        <w:spacing w:after="160" w:line="259" w:lineRule="auto"/>
+        <w:spacing w:after="0" w:line="240" w:lineRule="auto"/>
+      </w:pPr>
+      <w:r>
+        <w:t>Rentabilidad del Plazo Fijo</w:t>
+      </w:r>
+    </w:p>
+    <w:p>
+      <w:pPr>
+        <w:pStyle w:val="Prrafodelista"/>
+        <w:numPr>
+          <w:ilvl w:val="1"/>
+          <w:numId w:val="13"/>
+        </w:numPr>
+        <w:spacing w:after="0" w:line="240" w:lineRule="auto"/>
+      </w:pPr>
+      <w:r>
+        <w:t>Rentabilidad adicional por ser cliente del Banco</w:t>
+      </w:r>
+    </w:p>
+    <w:p>
+      <w:pPr>
+        <w:pStyle w:val="Prrafodelista"/>
+        <w:numPr>
+          <w:ilvl w:val="1"/>
+          <w:numId w:val="13"/>
+        </w:numPr>
+        <w:spacing w:after="0" w:line="240" w:lineRule="auto"/>
+      </w:pPr>
+      <w:r>
+        <w:t>Rentabilidad adicional por plazo fijo auto renovable de (3 meses).</w:t>
+      </w:r>
+    </w:p>
+    <w:p>
+      <w:pPr>
+        <w:pStyle w:val="Ttulo3"/>
         <w:jc w:val="both"/>
-      </w:pPr>
-      <w:r>
-        <w:t>Si la nota = 10 serán trabajos excelentes</w:t>
-      </w:r>
-    </w:p>
-    <w:p>
-      <w:pPr>
-        <w:pStyle w:val="Prrafodelista"/>
-        <w:spacing w:after="160" w:line="259" w:lineRule="auto"/>
-        <w:ind w:left="1440"/>
-        <w:jc w:val="both"/>
-      </w:pPr>
+        <w:rPr>
+          <w:color w:val="00B0F0"/>
+        </w:rPr>
+      </w:pPr>
+      <w:r>
+        <w:rPr>
+          <w:color w:val="00B0F0"/>
+        </w:rPr>
+        <w:t xml:space="preserve"> </w:t>
+      </w:r>
+    </w:p>
+    <w:p>
+      <w:r>
+        <w:t>Consideraciones:</w:t>
+      </w:r>
     </w:p>
     <w:p>
       <w:pPr>
         <w:pStyle w:val="Prrafodelista"/>
         <w:numPr>
           <w:ilvl w:val="0"/>
-          <w:numId w:val="8"/>
+          <w:numId w:val="12"/>
         </w:numPr>
-        <w:spacing w:after="160" w:line="259" w:lineRule="auto"/>
-        <w:jc w:val="both"/>
-      </w:pPr>
-      <w:r>
-        <w:t>Contemplar que el operador podría ingresar notas incorrectas, es decir podría poner una nota menor a cero o mayor a 10 con lo que sería claramente un error. Contemplar la cantidad de veces que se equivoca.</w:t>
-      </w:r>
-    </w:p>
-    <w:p>
-      <w:pPr>
-        <w:pStyle w:val="Prrafodelista"/>
-        <w:spacing w:after="160" w:line="259" w:lineRule="auto"/>
-        <w:jc w:val="both"/>
-      </w:pPr>
+      </w:pPr>
+      <w:r>
+        <w:t xml:space="preserve">debe crear la interfaz </w:t>
+      </w:r>
+      <w:proofErr w:type="spellStart"/>
+      <w:r>
+        <w:t>html</w:t>
+      </w:r>
+      <w:proofErr w:type="spellEnd"/>
+      <w:r>
+        <w:t xml:space="preserve"> (vista)</w:t>
+      </w:r>
     </w:p>
     <w:p>
       <w:pPr>
         <w:pStyle w:val="Prrafodelista"/>
         <w:numPr>
           <w:ilvl w:val="0"/>
-          <w:numId w:val="8"/>
+          <w:numId w:val="12"/>
         </w:numPr>
-        <w:spacing w:after="160" w:line="259" w:lineRule="auto"/>
-        <w:jc w:val="both"/>
-      </w:pPr>
-      <w:r>
-        <w:t xml:space="preserve">Siempre preguntar si desea continuar cargando notas </w:t>
+      </w:pPr>
+      <w:r>
+        <w:t xml:space="preserve">debe asignar CSS a gusto </w:t>
+      </w:r>
+    </w:p>
+    <w:p>
+      <w:pPr>
+        <w:pStyle w:val="Prrafodelista"/>
+        <w:numPr>
+          <w:ilvl w:val="0"/>
+          <w:numId w:val="12"/>
+        </w:numPr>
+      </w:pPr>
+      <w:r>
+        <w:t>debe crear y vincular a la vista su controlador.</w:t>
+      </w:r>
+    </w:p>
+    <w:p>
+      <w:pPr>
+        <w:pStyle w:val="Prrafodelista"/>
+        <w:numPr>
+          <w:ilvl w:val="0"/>
+          <w:numId w:val="12"/>
+        </w:numPr>
+      </w:pPr>
+      <w:r>
+        <w:t xml:space="preserve">debe crear una función en forma de </w:t>
+      </w:r>
+      <w:proofErr w:type="spellStart"/>
+      <w:r>
+        <w:t>arrow</w:t>
+      </w:r>
+      <w:proofErr w:type="spellEnd"/>
+      <w:r>
+        <w:t xml:space="preserve"> </w:t>
+      </w:r>
+      <w:proofErr w:type="spellStart"/>
+      <w:r>
+        <w:t>function</w:t>
+      </w:r>
+      <w:proofErr w:type="spellEnd"/>
+      <w:r>
+        <w:t xml:space="preserve"> que reciba como parámetro el capital a invertir y retorne la Rentabilidad del Plazo Fijo.</w:t>
+      </w:r>
+    </w:p>
+    <w:p>
+      <w:pPr>
+        <w:pStyle w:val="Prrafodelista"/>
+        <w:numPr>
+          <w:ilvl w:val="0"/>
+          <w:numId w:val="12"/>
+        </w:numPr>
+      </w:pPr>
+      <w:r>
+        <w:lastRenderedPageBreak/>
+        <w:t>Para calcular las rentabilidades adicionales podría crear para cada una de ellas una función, que reciba como parámetro la rentabilidad original y que evalúe si el cliente tildo las opciones correspondientes, y dependiendo el caso que realice los cálculos correspondientes.</w:t>
+      </w:r>
+    </w:p>
+    <w:p>
+      <w:pPr>
+        <w:pStyle w:val="Prrafodelista"/>
+        <w:ind w:left="1080"/>
+      </w:pPr>
+    </w:p>
+    <w:p>
+      <w:pPr>
+        <w:rPr>
+          <w:b/>
+          <w:color w:val="0070C0"/>
+          <w:u w:val="single"/>
+        </w:rPr>
+      </w:pPr>
+      <w:r>
+        <w:rPr>
+          <w:b/>
+          <w:color w:val="0070C0"/>
+          <w:u w:val="single"/>
+        </w:rPr>
+        <w:t xml:space="preserve">A </w:t>
       </w:r>
       <w:proofErr w:type="gramStart"/>
       <w:r>
-        <w:t>¿?.</w:t>
+        <w:rPr>
+          <w:b/>
+          <w:color w:val="0070C0"/>
+          <w:u w:val="single"/>
+        </w:rPr>
+        <w:t>Continuación</w:t>
       </w:r>
       <w:proofErr w:type="gramEnd"/>
+      <w:r>
+        <w:rPr>
+          <w:b/>
+          <w:color w:val="0070C0"/>
+          <w:u w:val="single"/>
+        </w:rPr>
+        <w:t xml:space="preserve"> brindo un ejemplo de </w:t>
+      </w:r>
+      <w:proofErr w:type="spellStart"/>
+      <w:r>
+        <w:rPr>
+          <w:b/>
+          <w:color w:val="0070C0"/>
+          <w:u w:val="single"/>
+        </w:rPr>
+        <w:t>como</w:t>
+      </w:r>
+      <w:proofErr w:type="spellEnd"/>
+      <w:r>
+        <w:rPr>
+          <w:b/>
+          <w:color w:val="0070C0"/>
+          <w:u w:val="single"/>
+        </w:rPr>
+        <w:t xml:space="preserve"> podría quedar la interfaz, recordar que esto es orientativo, Ud. Puede mejorar, aplicando la creatividad, el buen gusto y todo lo que haya aprendido hasta el momento.</w:t>
+      </w:r>
     </w:p>
     <w:p/>
     <w:p>
       <w:pPr>
-        <w:pStyle w:val="Sinespaciado"/>
-        <w:ind w:firstLine="360"/>
-        <w:rPr>
-          <w:b/>
-          <w:bCs/>
-        </w:rPr>
-      </w:pPr>
-      <w:r>
-        <w:rPr>
-          <w:b/>
-          <w:bCs/>
-        </w:rPr>
-        <w:t>Consideraciones: para realizar el ejercicio debe utilizar solamente código JavaScript, sin interacción con el DOM y cargar los datos de entrada por medio de prompt.</w:t>
-      </w:r>
-    </w:p>
-    <w:p>
-      <w:pPr>
-        <w:spacing w:after="0" w:line="240" w:lineRule="auto"/>
-        <w:jc w:val="both"/>
-      </w:pPr>
+        <w:rPr>
+          <w:color w:val="00B0F0"/>
+        </w:rPr>
+      </w:pPr>
+      <w:r>
+        <w:rPr>
+          <w:noProof/>
+          <w:color w:val="00B0F0"/>
+        </w:rPr>
+        <w:drawing>
+          <wp:inline distT="0" distB="0" distL="0" distR="0" wp14:anchorId="3D15F33A" wp14:editId="07ECCA87">
+            <wp:extent cx="6267450" cy="4895850"/>
+            <wp:effectExtent l="0" t="0" r="0" b="0"/>
+            <wp:docPr id="8" name="Imagen 8"/>
+            <wp:cNvGraphicFramePr>
+              <a:graphicFrameLocks xmlns:a="http://schemas.openxmlformats.org/drawingml/2006/main" noChangeAspect="1"/>
+            </wp:cNvGraphicFramePr>
+            <a:graphic xmlns:a="http://schemas.openxmlformats.org/drawingml/2006/main">
+              <a:graphicData uri="http://schemas.openxmlformats.org/drawingml/2006/picture">
+                <pic:pic xmlns:pic="http://schemas.openxmlformats.org/drawingml/2006/picture">
+                  <pic:nvPicPr>
+                    <pic:cNvPr id="1" name=""/>
+                    <pic:cNvPicPr/>
+                  </pic:nvPicPr>
+                  <pic:blipFill>
+                    <a:blip r:embed="rId10"/>
+                    <a:stretch>
+                      <a:fillRect/>
+                    </a:stretch>
+                  </pic:blipFill>
+                  <pic:spPr>
+                    <a:xfrm>
+                      <a:off x="0" y="0"/>
+                      <a:ext cx="6267450" cy="4895850"/>
+                    </a:xfrm>
+                    <a:prstGeom prst="rect">
+                      <a:avLst/>
+                    </a:prstGeom>
+                  </pic:spPr>
+                </pic:pic>
+              </a:graphicData>
+            </a:graphic>
+          </wp:inline>
+        </w:drawing>
+      </w:r>
     </w:p>
     <w:p/>
     <w:sectPr>
-      <w:headerReference w:type="default" r:id="rId9"/>
+      <w:headerReference w:type="default" r:id="rId11"/>
       <w:pgSz w:w="12240" w:h="15840"/>
       <w:pgMar w:top="1843" w:right="1077" w:bottom="1440" w:left="1077" w:header="567" w:footer="680" w:gutter="0"/>
       <w:pgNumType w:start="1"/>
@@ -1029,7 +1291,7 @@
 </file>
 
 <file path=word/endnotes.xml><?xml version="1.0" encoding="utf-8"?>
-<w:endnotes xmlns:wpc="http://schemas.microsoft.com/office/word/2010/wordprocessingCanvas" xmlns:cx="http://schemas.microsoft.com/office/drawing/2014/chartex" xmlns:cx1="http://schemas.microsoft.com/office/drawing/2015/9/8/chartex" xmlns:mc="http://schemas.openxmlformats.org/markup-compatibility/2006" xmlns:o="urn:schemas-microsoft-com:office:office" xmlns:r="http://schemas.openxmlformats.org/officeDocument/2006/relationships" xmlns:m="http://schemas.openxmlformats.org/officeDocument/2006/math" xmlns:v="urn:schemas-microsoft-com:vml" xmlns:wp14="http://schemas.microsoft.com/office/word/2010/wordprocessingDrawing" xmlns:wp="http://schemas.openxmlformats.org/drawingml/2006/wordprocessingDrawing" xmlns:w10="urn:schemas-microsoft-com:office:word" xmlns:w="http://schemas.openxmlformats.org/wordprocessingml/2006/main" xmlns:w14="http://schemas.microsoft.com/office/word/2010/wordml" xmlns:w15="http://schemas.microsoft.com/office/word/2012/wordml" xmlns:w16se="http://schemas.microsoft.com/office/word/2015/wordml/symex" xmlns:wpg="http://schemas.microsoft.com/office/word/2010/wordprocessingGroup" xmlns:wpi="http://schemas.microsoft.com/office/word/2010/wordprocessingInk" xmlns:wne="http://schemas.microsoft.com/office/word/2006/wordml" xmlns:wps="http://schemas.microsoft.com/office/word/2010/wordprocessingShape" mc:Ignorable="w14 w15 w16se wp14">
+<w:endnotes xmlns:wpc="http://schemas.microsoft.com/office/word/2010/wordprocessingCanvas" xmlns:cx="http://schemas.microsoft.com/office/drawing/2014/chartex" xmlns:cx1="http://schemas.microsoft.com/office/drawing/2015/9/8/chartex" xmlns:cx2="http://schemas.microsoft.com/office/drawing/2015/10/21/chartex" xmlns:cx3="http://schemas.microsoft.com/office/drawing/2016/5/9/chartex" xmlns:cx4="http://schemas.microsoft.com/office/drawing/2016/5/10/chartex" xmlns:cx5="http://schemas.microsoft.com/office/drawing/2016/5/11/chartex" xmlns:cx6="http://schemas.microsoft.com/office/drawing/2016/5/12/chartex" xmlns:cx7="http://schemas.microsoft.com/office/drawing/2016/5/13/chartex" xmlns:cx8="http://schemas.microsoft.com/office/drawing/2016/5/14/chartex" xmlns:mc="http://schemas.openxmlformats.org/markup-compatibility/2006" xmlns:aink="http://schemas.microsoft.com/office/drawing/2016/ink" xmlns:am3d="http://schemas.microsoft.com/office/drawing/2017/model3d" xmlns:o="urn:schemas-microsoft-com:office:office" xmlns:r="http://schemas.openxmlformats.org/officeDocument/2006/relationships" xmlns:m="http://schemas.openxmlformats.org/officeDocument/2006/math" xmlns:v="urn:schemas-microsoft-com:vml" xmlns:wp14="http://schemas.microsoft.com/office/word/2010/wordprocessingDrawing" xmlns:wp="http://schemas.openxmlformats.org/drawingml/2006/wordprocessingDrawing" xmlns:w10="urn:schemas-microsoft-com:office:word" xmlns:w="http://schemas.openxmlformats.org/wordprocessingml/2006/main" xmlns:w14="http://schemas.microsoft.com/office/word/2010/wordml" xmlns:w15="http://schemas.microsoft.com/office/word/2012/wordml" xmlns:w16cex="http://schemas.microsoft.com/office/word/2018/wordml/cex" xmlns:w16cid="http://schemas.microsoft.com/office/word/2016/wordml/cid" xmlns:w16="http://schemas.microsoft.com/office/word/2018/wordml" xmlns:w16sdtdh="http://schemas.microsoft.com/office/word/2020/wordml/sdtdatahash" xmlns:w16se="http://schemas.microsoft.com/office/word/2015/wordml/symex" xmlns:wpg="http://schemas.microsoft.com/office/word/2010/wordprocessingGroup" xmlns:wpi="http://schemas.microsoft.com/office/word/2010/wordprocessingInk" xmlns:wne="http://schemas.microsoft.com/office/word/2006/wordml" xmlns:wps="http://schemas.microsoft.com/office/word/2010/wordprocessingShape" mc:Ignorable="w14 w15 w16se w16cid w16 w16cex w16sdtdh wp14">
   <w:endnote w:type="separator" w:id="-1">
     <w:p>
       <w:pPr>
@@ -1054,7 +1316,7 @@
 </file>
 
 <file path=word/footnotes.xml><?xml version="1.0" encoding="utf-8"?>
-<w:footnotes xmlns:wpc="http://schemas.microsoft.com/office/word/2010/wordprocessingCanvas" xmlns:cx="http://schemas.microsoft.com/office/drawing/2014/chartex" xmlns:cx1="http://schemas.microsoft.com/office/drawing/2015/9/8/chartex" xmlns:mc="http://schemas.openxmlformats.org/markup-compatibility/2006" xmlns:o="urn:schemas-microsoft-com:office:office" xmlns:r="http://schemas.openxmlformats.org/officeDocument/2006/relationships" xmlns:m="http://schemas.openxmlformats.org/officeDocument/2006/math" xmlns:v="urn:schemas-microsoft-com:vml" xmlns:wp14="http://schemas.microsoft.com/office/word/2010/wordprocessingDrawing" xmlns:wp="http://schemas.openxmlformats.org/drawingml/2006/wordprocessingDrawing" xmlns:w10="urn:schemas-microsoft-com:office:word" xmlns:w="http://schemas.openxmlformats.org/wordprocessingml/2006/main" xmlns:w14="http://schemas.microsoft.com/office/word/2010/wordml" xmlns:w15="http://schemas.microsoft.com/office/word/2012/wordml" xmlns:w16se="http://schemas.microsoft.com/office/word/2015/wordml/symex" xmlns:wpg="http://schemas.microsoft.com/office/word/2010/wordprocessingGroup" xmlns:wpi="http://schemas.microsoft.com/office/word/2010/wordprocessingInk" xmlns:wne="http://schemas.microsoft.com/office/word/2006/wordml" xmlns:wps="http://schemas.microsoft.com/office/word/2010/wordprocessingShape" mc:Ignorable="w14 w15 w16se wp14">
+<w:footnotes xmlns:wpc="http://schemas.microsoft.com/office/word/2010/wordprocessingCanvas" xmlns:cx="http://schemas.microsoft.com/office/drawing/2014/chartex" xmlns:cx1="http://schemas.microsoft.com/office/drawing/2015/9/8/chartex" xmlns:cx2="http://schemas.microsoft.com/office/drawing/2015/10/21/chartex" xmlns:cx3="http://schemas.microsoft.com/office/drawing/2016/5/9/chartex" xmlns:cx4="http://schemas.microsoft.com/office/drawing/2016/5/10/chartex" xmlns:cx5="http://schemas.microsoft.com/office/drawing/2016/5/11/chartex" xmlns:cx6="http://schemas.microsoft.com/office/drawing/2016/5/12/chartex" xmlns:cx7="http://schemas.microsoft.com/office/drawing/2016/5/13/chartex" xmlns:cx8="http://schemas.microsoft.com/office/drawing/2016/5/14/chartex" xmlns:mc="http://schemas.openxmlformats.org/markup-compatibility/2006" xmlns:aink="http://schemas.microsoft.com/office/drawing/2016/ink" xmlns:am3d="http://schemas.microsoft.com/office/drawing/2017/model3d" xmlns:o="urn:schemas-microsoft-com:office:office" xmlns:r="http://schemas.openxmlformats.org/officeDocument/2006/relationships" xmlns:m="http://schemas.openxmlformats.org/officeDocument/2006/math" xmlns:v="urn:schemas-microsoft-com:vml" xmlns:wp14="http://schemas.microsoft.com/office/word/2010/wordprocessingDrawing" xmlns:wp="http://schemas.openxmlformats.org/drawingml/2006/wordprocessingDrawing" xmlns:w10="urn:schemas-microsoft-com:office:word" xmlns:w="http://schemas.openxmlformats.org/wordprocessingml/2006/main" xmlns:w14="http://schemas.microsoft.com/office/word/2010/wordml" xmlns:w15="http://schemas.microsoft.com/office/word/2012/wordml" xmlns:w16cex="http://schemas.microsoft.com/office/word/2018/wordml/cex" xmlns:w16cid="http://schemas.microsoft.com/office/word/2016/wordml/cid" xmlns:w16="http://schemas.microsoft.com/office/word/2018/wordml" xmlns:w16sdtdh="http://schemas.microsoft.com/office/word/2020/wordml/sdtdatahash" xmlns:w16se="http://schemas.microsoft.com/office/word/2015/wordml/symex" xmlns:wpg="http://schemas.microsoft.com/office/word/2010/wordprocessingGroup" xmlns:wpi="http://schemas.microsoft.com/office/word/2010/wordprocessingInk" xmlns:wne="http://schemas.microsoft.com/office/word/2006/wordml" xmlns:wps="http://schemas.microsoft.com/office/word/2010/wordprocessingShape" mc:Ignorable="w14 w15 w16se w16cid w16 w16cex w16sdtdh wp14">
   <w:footnote w:type="separator" w:id="-1">
     <w:p>
       <w:pPr>
@@ -1079,7 +1341,7 @@
 </file>
 
 <file path=word/header1.xml><?xml version="1.0" encoding="utf-8"?>
-<w:hdr xmlns:wpc="http://schemas.microsoft.com/office/word/2010/wordprocessingCanvas" xmlns:cx="http://schemas.microsoft.com/office/drawing/2014/chartex" xmlns:cx1="http://schemas.microsoft.com/office/drawing/2015/9/8/chartex" xmlns:mc="http://schemas.openxmlformats.org/markup-compatibility/2006" xmlns:o="urn:schemas-microsoft-com:office:office" xmlns:r="http://schemas.openxmlformats.org/officeDocument/2006/relationships" xmlns:m="http://schemas.openxmlformats.org/officeDocument/2006/math" xmlns:v="urn:schemas-microsoft-com:vml" xmlns:wp14="http://schemas.microsoft.com/office/word/2010/wordprocessingDrawing" xmlns:wp="http://schemas.openxmlformats.org/drawingml/2006/wordprocessingDrawing" xmlns:w10="urn:schemas-microsoft-com:office:word" xmlns:w="http://schemas.openxmlformats.org/wordprocessingml/2006/main" xmlns:w14="http://schemas.microsoft.com/office/word/2010/wordml" xmlns:w15="http://schemas.microsoft.com/office/word/2012/wordml" xmlns:w16se="http://schemas.microsoft.com/office/word/2015/wordml/symex" xmlns:wpg="http://schemas.microsoft.com/office/word/2010/wordprocessingGroup" xmlns:wpi="http://schemas.microsoft.com/office/word/2010/wordprocessingInk" xmlns:wne="http://schemas.microsoft.com/office/word/2006/wordml" xmlns:wps="http://schemas.microsoft.com/office/word/2010/wordprocessingShape" mc:Ignorable="w14 w15 w16se wp14">
+<w:hdr xmlns:wpc="http://schemas.microsoft.com/office/word/2010/wordprocessingCanvas" xmlns:cx="http://schemas.microsoft.com/office/drawing/2014/chartex" xmlns:cx1="http://schemas.microsoft.com/office/drawing/2015/9/8/chartex" xmlns:cx2="http://schemas.microsoft.com/office/drawing/2015/10/21/chartex" xmlns:cx3="http://schemas.microsoft.com/office/drawing/2016/5/9/chartex" xmlns:cx4="http://schemas.microsoft.com/office/drawing/2016/5/10/chartex" xmlns:cx5="http://schemas.microsoft.com/office/drawing/2016/5/11/chartex" xmlns:cx6="http://schemas.microsoft.com/office/drawing/2016/5/12/chartex" xmlns:cx7="http://schemas.microsoft.com/office/drawing/2016/5/13/chartex" xmlns:cx8="http://schemas.microsoft.com/office/drawing/2016/5/14/chartex" xmlns:mc="http://schemas.openxmlformats.org/markup-compatibility/2006" xmlns:aink="http://schemas.microsoft.com/office/drawing/2016/ink" xmlns:am3d="http://schemas.microsoft.com/office/drawing/2017/model3d" xmlns:o="urn:schemas-microsoft-com:office:office" xmlns:r="http://schemas.openxmlformats.org/officeDocument/2006/relationships" xmlns:m="http://schemas.openxmlformats.org/officeDocument/2006/math" xmlns:v="urn:schemas-microsoft-com:vml" xmlns:wp14="http://schemas.microsoft.com/office/word/2010/wordprocessingDrawing" xmlns:wp="http://schemas.openxmlformats.org/drawingml/2006/wordprocessingDrawing" xmlns:w10="urn:schemas-microsoft-com:office:word" xmlns:w="http://schemas.openxmlformats.org/wordprocessingml/2006/main" xmlns:w14="http://schemas.microsoft.com/office/word/2010/wordml" xmlns:w15="http://schemas.microsoft.com/office/word/2012/wordml" xmlns:w16cex="http://schemas.microsoft.com/office/word/2018/wordml/cex" xmlns:w16cid="http://schemas.microsoft.com/office/word/2016/wordml/cid" xmlns:w16="http://schemas.microsoft.com/office/word/2018/wordml" xmlns:w16sdtdh="http://schemas.microsoft.com/office/word/2020/wordml/sdtdatahash" xmlns:w16se="http://schemas.microsoft.com/office/word/2015/wordml/symex" xmlns:wpg="http://schemas.microsoft.com/office/word/2010/wordprocessingGroup" xmlns:wpi="http://schemas.microsoft.com/office/word/2010/wordprocessingInk" xmlns:wne="http://schemas.microsoft.com/office/word/2006/wordml" xmlns:wps="http://schemas.microsoft.com/office/word/2010/wordprocessingShape" mc:Ignorable="w14 w15 w16se w16cid w16 w16cex w16sdtdh wp14">
   <w:p>
     <w:pPr>
       <w:pBdr>
@@ -1285,7 +1547,7 @@
             </wp:anchor>
           </w:drawing>
         </mc:Choice>
-        <mc:Fallback xmlns:cx2="http://schemas.microsoft.com/office/drawing/2015/10/21/chartex" xmlns:cx3="http://schemas.microsoft.com/office/drawing/2016/5/9/chartex" xmlns:cx4="http://schemas.microsoft.com/office/drawing/2016/5/10/chartex" xmlns:cx5="http://schemas.microsoft.com/office/drawing/2016/5/11/chartex" xmlns:cx6="http://schemas.microsoft.com/office/drawing/2016/5/12/chartex" xmlns:cx7="http://schemas.microsoft.com/office/drawing/2016/5/13/chartex" xmlns:cx8="http://schemas.microsoft.com/office/drawing/2016/5/14/chartex" xmlns:aink="http://schemas.microsoft.com/office/drawing/2016/ink" xmlns:am3d="http://schemas.microsoft.com/office/drawing/2017/model3d" xmlns:w16cex="http://schemas.microsoft.com/office/word/2018/wordml/cex" xmlns:w16cid="http://schemas.microsoft.com/office/word/2016/wordml/cid" xmlns:w16="http://schemas.microsoft.com/office/word/2018/wordml" xmlns:w16sdtdh="http://schemas.microsoft.com/office/word/2020/wordml/sdtdatahash" xmlns:sl="http://schemas.openxmlformats.org/schemaLibrary/2006/main" xmlns:a="http://schemas.openxmlformats.org/drawingml/2006/main" xmlns:pic="http://schemas.openxmlformats.org/drawingml/2006/picture" xmlns:c="http://schemas.openxmlformats.org/drawingml/2006/chart" xmlns:lc="http://schemas.openxmlformats.org/drawingml/2006/lockedCanvas" xmlns:dgm="http://schemas.openxmlformats.org/drawingml/2006/diagram">
+        <mc:Fallback xmlns:sl="http://schemas.openxmlformats.org/schemaLibrary/2006/main" xmlns:a="http://schemas.openxmlformats.org/drawingml/2006/main" xmlns:pic="http://schemas.openxmlformats.org/drawingml/2006/picture" xmlns:c="http://schemas.openxmlformats.org/drawingml/2006/chart" xmlns:lc="http://schemas.openxmlformats.org/drawingml/2006/lockedCanvas" xmlns:dgm="http://schemas.openxmlformats.org/drawingml/2006/diagram">
           <w:drawing>
             <wp:anchor allowOverlap="1" behindDoc="0" distB="0" distT="0" distL="114300" distR="114300" hidden="0" layoutInCell="1" locked="0" relativeHeight="0" simplePos="0">
               <wp:simplePos x="0" y="0"/>
@@ -1352,7 +1614,7 @@
 </file>
 
 <file path=word/numbering.xml><?xml version="1.0" encoding="utf-8"?>
-<w:numbering xmlns:wpc="http://schemas.microsoft.com/office/word/2010/wordprocessingCanvas" xmlns:cx="http://schemas.microsoft.com/office/drawing/2014/chartex" xmlns:cx1="http://schemas.microsoft.com/office/drawing/2015/9/8/chartex" xmlns:mc="http://schemas.openxmlformats.org/markup-compatibility/2006" xmlns:o="urn:schemas-microsoft-com:office:office" xmlns:r="http://schemas.openxmlformats.org/officeDocument/2006/relationships" xmlns:m="http://schemas.openxmlformats.org/officeDocument/2006/math" xmlns:v="urn:schemas-microsoft-com:vml" xmlns:wp14="http://schemas.microsoft.com/office/word/2010/wordprocessingDrawing" xmlns:wp="http://schemas.openxmlformats.org/drawingml/2006/wordprocessingDrawing" xmlns:w10="urn:schemas-microsoft-com:office:word" xmlns:w="http://schemas.openxmlformats.org/wordprocessingml/2006/main" xmlns:w14="http://schemas.microsoft.com/office/word/2010/wordml" xmlns:w15="http://schemas.microsoft.com/office/word/2012/wordml" xmlns:w16se="http://schemas.microsoft.com/office/word/2015/wordml/symex" xmlns:wpg="http://schemas.microsoft.com/office/word/2010/wordprocessingGroup" xmlns:wpi="http://schemas.microsoft.com/office/word/2010/wordprocessingInk" xmlns:wne="http://schemas.microsoft.com/office/word/2006/wordml" xmlns:wps="http://schemas.microsoft.com/office/word/2010/wordprocessingShape" mc:Ignorable="w14 w15 w16se wp14">
+<w:numbering xmlns:wpc="http://schemas.microsoft.com/office/word/2010/wordprocessingCanvas" xmlns:cx="http://schemas.microsoft.com/office/drawing/2014/chartex" xmlns:cx1="http://schemas.microsoft.com/office/drawing/2015/9/8/chartex" xmlns:cx2="http://schemas.microsoft.com/office/drawing/2015/10/21/chartex" xmlns:cx3="http://schemas.microsoft.com/office/drawing/2016/5/9/chartex" xmlns:cx4="http://schemas.microsoft.com/office/drawing/2016/5/10/chartex" xmlns:cx5="http://schemas.microsoft.com/office/drawing/2016/5/11/chartex" xmlns:cx6="http://schemas.microsoft.com/office/drawing/2016/5/12/chartex" xmlns:cx7="http://schemas.microsoft.com/office/drawing/2016/5/13/chartex" xmlns:cx8="http://schemas.microsoft.com/office/drawing/2016/5/14/chartex" xmlns:mc="http://schemas.openxmlformats.org/markup-compatibility/2006" xmlns:aink="http://schemas.microsoft.com/office/drawing/2016/ink" xmlns:am3d="http://schemas.microsoft.com/office/drawing/2017/model3d" xmlns:o="urn:schemas-microsoft-com:office:office" xmlns:r="http://schemas.openxmlformats.org/officeDocument/2006/relationships" xmlns:m="http://schemas.openxmlformats.org/officeDocument/2006/math" xmlns:v="urn:schemas-microsoft-com:vml" xmlns:wp14="http://schemas.microsoft.com/office/word/2010/wordprocessingDrawing" xmlns:wp="http://schemas.openxmlformats.org/drawingml/2006/wordprocessingDrawing" xmlns:w10="urn:schemas-microsoft-com:office:word" xmlns:w="http://schemas.openxmlformats.org/wordprocessingml/2006/main" xmlns:w14="http://schemas.microsoft.com/office/word/2010/wordml" xmlns:w15="http://schemas.microsoft.com/office/word/2012/wordml" xmlns:w16cex="http://schemas.microsoft.com/office/word/2018/wordml/cex" xmlns:w16cid="http://schemas.microsoft.com/office/word/2016/wordml/cid" xmlns:w16="http://schemas.microsoft.com/office/word/2018/wordml" xmlns:w16sdtdh="http://schemas.microsoft.com/office/word/2020/wordml/sdtdatahash" xmlns:w16se="http://schemas.microsoft.com/office/word/2015/wordml/symex" xmlns:wpg="http://schemas.microsoft.com/office/word/2010/wordprocessingGroup" xmlns:wpi="http://schemas.microsoft.com/office/word/2010/wordprocessingInk" xmlns:wne="http://schemas.microsoft.com/office/word/2006/wordml" xmlns:wps="http://schemas.microsoft.com/office/word/2010/wordprocessingShape" mc:Ignorable="w14 w15 w16se w16cid w16 w16cex w16sdtdh wp14">
   <w:abstractNum w:abstractNumId="0" w15:restartNumberingAfterBreak="0">
     <w:nsid w:val="08A437DB"/>
     <w:multiLevelType w:val="hybridMultilevel"/>
@@ -1710,6 +1972,118 @@
     </w:lvl>
   </w:abstractNum>
   <w:abstractNum w:abstractNumId="4" w15:restartNumberingAfterBreak="0">
+    <w:nsid w:val="33FC7F91"/>
+    <w:multiLevelType w:val="hybridMultilevel"/>
+    <w:tmpl w:val="D7207998"/>
+    <w:lvl w:ilvl="0" w:tplc="E520B336">
+      <w:numFmt w:val="bullet"/>
+      <w:lvlText w:val="-"/>
+      <w:lvlJc w:val="left"/>
+      <w:pPr>
+        <w:ind w:left="1080" w:hanging="360"/>
+      </w:pPr>
+      <w:rPr>
+        <w:rFonts w:ascii="Calibri" w:eastAsia="Calibri" w:hAnsi="Calibri" w:cs="Calibri" w:hint="default"/>
+      </w:rPr>
+    </w:lvl>
+    <w:lvl w:ilvl="1" w:tplc="0C0A0003">
+      <w:start w:val="1"/>
+      <w:numFmt w:val="bullet"/>
+      <w:lvlText w:val="o"/>
+      <w:lvlJc w:val="left"/>
+      <w:pPr>
+        <w:ind w:left="1800" w:hanging="360"/>
+      </w:pPr>
+      <w:rPr>
+        <w:rFonts w:ascii="Courier New" w:hAnsi="Courier New" w:cs="Courier New" w:hint="default"/>
+      </w:rPr>
+    </w:lvl>
+    <w:lvl w:ilvl="2" w:tplc="0C0A0005" w:tentative="1">
+      <w:start w:val="1"/>
+      <w:numFmt w:val="bullet"/>
+      <w:lvlText w:val=""/>
+      <w:lvlJc w:val="left"/>
+      <w:pPr>
+        <w:ind w:left="2520" w:hanging="360"/>
+      </w:pPr>
+      <w:rPr>
+        <w:rFonts w:ascii="Wingdings" w:hAnsi="Wingdings" w:hint="default"/>
+      </w:rPr>
+    </w:lvl>
+    <w:lvl w:ilvl="3" w:tplc="0C0A0001" w:tentative="1">
+      <w:start w:val="1"/>
+      <w:numFmt w:val="bullet"/>
+      <w:lvlText w:val=""/>
+      <w:lvlJc w:val="left"/>
+      <w:pPr>
+        <w:ind w:left="3240" w:hanging="360"/>
+      </w:pPr>
+      <w:rPr>
+        <w:rFonts w:ascii="Symbol" w:hAnsi="Symbol" w:hint="default"/>
+      </w:rPr>
+    </w:lvl>
+    <w:lvl w:ilvl="4" w:tplc="0C0A0003" w:tentative="1">
+      <w:start w:val="1"/>
+      <w:numFmt w:val="bullet"/>
+      <w:lvlText w:val="o"/>
+      <w:lvlJc w:val="left"/>
+      <w:pPr>
+        <w:ind w:left="3960" w:hanging="360"/>
+      </w:pPr>
+      <w:rPr>
+        <w:rFonts w:ascii="Courier New" w:hAnsi="Courier New" w:cs="Courier New" w:hint="default"/>
+      </w:rPr>
+    </w:lvl>
+    <w:lvl w:ilvl="5" w:tplc="0C0A0005" w:tentative="1">
+      <w:start w:val="1"/>
+      <w:numFmt w:val="bullet"/>
+      <w:lvlText w:val=""/>
+      <w:lvlJc w:val="left"/>
+      <w:pPr>
+        <w:ind w:left="4680" w:hanging="360"/>
+      </w:pPr>
+      <w:rPr>
+        <w:rFonts w:ascii="Wingdings" w:hAnsi="Wingdings" w:hint="default"/>
+      </w:rPr>
+    </w:lvl>
+    <w:lvl w:ilvl="6" w:tplc="0C0A0001" w:tentative="1">
+      <w:start w:val="1"/>
+      <w:numFmt w:val="bullet"/>
+      <w:lvlText w:val=""/>
+      <w:lvlJc w:val="left"/>
+      <w:pPr>
+        <w:ind w:left="5400" w:hanging="360"/>
+      </w:pPr>
+      <w:rPr>
+        <w:rFonts w:ascii="Symbol" w:hAnsi="Symbol" w:hint="default"/>
+      </w:rPr>
+    </w:lvl>
+    <w:lvl w:ilvl="7" w:tplc="0C0A0003" w:tentative="1">
+      <w:start w:val="1"/>
+      <w:numFmt w:val="bullet"/>
+      <w:lvlText w:val="o"/>
+      <w:lvlJc w:val="left"/>
+      <w:pPr>
+        <w:ind w:left="6120" w:hanging="360"/>
+      </w:pPr>
+      <w:rPr>
+        <w:rFonts w:ascii="Courier New" w:hAnsi="Courier New" w:cs="Courier New" w:hint="default"/>
+      </w:rPr>
+    </w:lvl>
+    <w:lvl w:ilvl="8" w:tplc="0C0A0005" w:tentative="1">
+      <w:start w:val="1"/>
+      <w:numFmt w:val="bullet"/>
+      <w:lvlText w:val=""/>
+      <w:lvlJc w:val="left"/>
+      <w:pPr>
+        <w:ind w:left="6840" w:hanging="360"/>
+      </w:pPr>
+      <w:rPr>
+        <w:rFonts w:ascii="Wingdings" w:hAnsi="Wingdings" w:hint="default"/>
+      </w:rPr>
+    </w:lvl>
+  </w:abstractNum>
+  <w:abstractNum w:abstractNumId="5" w15:restartNumberingAfterBreak="0">
     <w:nsid w:val="35C50537"/>
     <w:multiLevelType w:val="multilevel"/>
     <w:tmpl w:val="984C07FE"/>
@@ -1854,7 +2228,7 @@
       </w:rPr>
     </w:lvl>
   </w:abstractNum>
-  <w:abstractNum w:abstractNumId="5" w15:restartNumberingAfterBreak="0">
+  <w:abstractNum w:abstractNumId="6" w15:restartNumberingAfterBreak="0">
     <w:nsid w:val="476110F7"/>
     <w:multiLevelType w:val="hybridMultilevel"/>
     <w:tmpl w:val="C94601E0"/>
@@ -1966,7 +2340,7 @@
       </w:rPr>
     </w:lvl>
   </w:abstractNum>
-  <w:abstractNum w:abstractNumId="6" w15:restartNumberingAfterBreak="0">
+  <w:abstractNum w:abstractNumId="7" w15:restartNumberingAfterBreak="0">
     <w:nsid w:val="4BDF78FE"/>
     <w:multiLevelType w:val="hybridMultilevel"/>
     <w:tmpl w:val="ED0EDF46"/>
@@ -2079,7 +2453,7 @@
       </w:rPr>
     </w:lvl>
   </w:abstractNum>
-  <w:abstractNum w:abstractNumId="7" w15:restartNumberingAfterBreak="0">
+  <w:abstractNum w:abstractNumId="8" w15:restartNumberingAfterBreak="0">
     <w:nsid w:val="4C5774F9"/>
     <w:multiLevelType w:val="hybridMultilevel"/>
     <w:tmpl w:val="17FA1AF8"/>
@@ -2191,7 +2565,7 @@
       </w:rPr>
     </w:lvl>
   </w:abstractNum>
-  <w:abstractNum w:abstractNumId="8" w15:restartNumberingAfterBreak="0">
+  <w:abstractNum w:abstractNumId="9" w15:restartNumberingAfterBreak="0">
     <w:nsid w:val="72A16313"/>
     <w:multiLevelType w:val="hybridMultilevel"/>
     <w:tmpl w:val="9388564C"/>
@@ -2303,7 +2677,119 @@
       </w:rPr>
     </w:lvl>
   </w:abstractNum>
-  <w:abstractNum w:abstractNumId="9" w15:restartNumberingAfterBreak="0">
+  <w:abstractNum w:abstractNumId="10" w15:restartNumberingAfterBreak="0">
+    <w:nsid w:val="72DF12C2"/>
+    <w:multiLevelType w:val="hybridMultilevel"/>
+    <w:tmpl w:val="EC4A52BC"/>
+    <w:lvl w:ilvl="0" w:tplc="758C1084">
+      <w:numFmt w:val="bullet"/>
+      <w:lvlText w:val=""/>
+      <w:lvlJc w:val="left"/>
+      <w:pPr>
+        <w:ind w:left="1080" w:hanging="360"/>
+      </w:pPr>
+      <w:rPr>
+        <w:rFonts w:ascii="Symbol" w:eastAsia="Calibri" w:hAnsi="Symbol" w:cs="Calibri" w:hint="default"/>
+      </w:rPr>
+    </w:lvl>
+    <w:lvl w:ilvl="1" w:tplc="0C0A0003">
+      <w:start w:val="1"/>
+      <w:numFmt w:val="bullet"/>
+      <w:lvlText w:val="o"/>
+      <w:lvlJc w:val="left"/>
+      <w:pPr>
+        <w:ind w:left="1800" w:hanging="360"/>
+      </w:pPr>
+      <w:rPr>
+        <w:rFonts w:ascii="Courier New" w:hAnsi="Courier New" w:cs="Courier New" w:hint="default"/>
+      </w:rPr>
+    </w:lvl>
+    <w:lvl w:ilvl="2" w:tplc="0C0A0005" w:tentative="1">
+      <w:start w:val="1"/>
+      <w:numFmt w:val="bullet"/>
+      <w:lvlText w:val=""/>
+      <w:lvlJc w:val="left"/>
+      <w:pPr>
+        <w:ind w:left="2520" w:hanging="360"/>
+      </w:pPr>
+      <w:rPr>
+        <w:rFonts w:ascii="Wingdings" w:hAnsi="Wingdings" w:hint="default"/>
+      </w:rPr>
+    </w:lvl>
+    <w:lvl w:ilvl="3" w:tplc="0C0A0001" w:tentative="1">
+      <w:start w:val="1"/>
+      <w:numFmt w:val="bullet"/>
+      <w:lvlText w:val=""/>
+      <w:lvlJc w:val="left"/>
+      <w:pPr>
+        <w:ind w:left="3240" w:hanging="360"/>
+      </w:pPr>
+      <w:rPr>
+        <w:rFonts w:ascii="Symbol" w:hAnsi="Symbol" w:hint="default"/>
+      </w:rPr>
+    </w:lvl>
+    <w:lvl w:ilvl="4" w:tplc="0C0A0003" w:tentative="1">
+      <w:start w:val="1"/>
+      <w:numFmt w:val="bullet"/>
+      <w:lvlText w:val="o"/>
+      <w:lvlJc w:val="left"/>
+      <w:pPr>
+        <w:ind w:left="3960" w:hanging="360"/>
+      </w:pPr>
+      <w:rPr>
+        <w:rFonts w:ascii="Courier New" w:hAnsi="Courier New" w:cs="Courier New" w:hint="default"/>
+      </w:rPr>
+    </w:lvl>
+    <w:lvl w:ilvl="5" w:tplc="0C0A0005" w:tentative="1">
+      <w:start w:val="1"/>
+      <w:numFmt w:val="bullet"/>
+      <w:lvlText w:val=""/>
+      <w:lvlJc w:val="left"/>
+      <w:pPr>
+        <w:ind w:left="4680" w:hanging="360"/>
+      </w:pPr>
+      <w:rPr>
+        <w:rFonts w:ascii="Wingdings" w:hAnsi="Wingdings" w:hint="default"/>
+      </w:rPr>
+    </w:lvl>
+    <w:lvl w:ilvl="6" w:tplc="0C0A0001" w:tentative="1">
+      <w:start w:val="1"/>
+      <w:numFmt w:val="bullet"/>
+      <w:lvlText w:val=""/>
+      <w:lvlJc w:val="left"/>
+      <w:pPr>
+        <w:ind w:left="5400" w:hanging="360"/>
+      </w:pPr>
+      <w:rPr>
+        <w:rFonts w:ascii="Symbol" w:hAnsi="Symbol" w:hint="default"/>
+      </w:rPr>
+    </w:lvl>
+    <w:lvl w:ilvl="7" w:tplc="0C0A0003" w:tentative="1">
+      <w:start w:val="1"/>
+      <w:numFmt w:val="bullet"/>
+      <w:lvlText w:val="o"/>
+      <w:lvlJc w:val="left"/>
+      <w:pPr>
+        <w:ind w:left="6120" w:hanging="360"/>
+      </w:pPr>
+      <w:rPr>
+        <w:rFonts w:ascii="Courier New" w:hAnsi="Courier New" w:cs="Courier New" w:hint="default"/>
+      </w:rPr>
+    </w:lvl>
+    <w:lvl w:ilvl="8" w:tplc="0C0A0005" w:tentative="1">
+      <w:start w:val="1"/>
+      <w:numFmt w:val="bullet"/>
+      <w:lvlText w:val=""/>
+      <w:lvlJc w:val="left"/>
+      <w:pPr>
+        <w:ind w:left="6840" w:hanging="360"/>
+      </w:pPr>
+      <w:rPr>
+        <w:rFonts w:ascii="Wingdings" w:hAnsi="Wingdings" w:hint="default"/>
+      </w:rPr>
+    </w:lvl>
+  </w:abstractNum>
+  <w:abstractNum w:abstractNumId="11" w15:restartNumberingAfterBreak="0">
     <w:nsid w:val="77FA10EF"/>
     <w:multiLevelType w:val="hybridMultilevel"/>
     <w:tmpl w:val="541E588A"/>
@@ -2392,7 +2878,7 @@
       </w:pPr>
     </w:lvl>
   </w:abstractNum>
-  <w:abstractNum w:abstractNumId="10" w15:restartNumberingAfterBreak="0">
+  <w:abstractNum w:abstractNumId="12" w15:restartNumberingAfterBreak="0">
     <w:nsid w:val="7AE62AC8"/>
     <w:multiLevelType w:val="hybridMultilevel"/>
     <w:tmpl w:val="FA203A44"/>
@@ -2506,10 +2992,10 @@
     </w:lvl>
   </w:abstractNum>
   <w:num w:numId="1">
-    <w:abstractNumId w:val="7"/>
+    <w:abstractNumId w:val="8"/>
   </w:num>
   <w:num w:numId="2">
-    <w:abstractNumId w:val="8"/>
+    <w:abstractNumId w:val="9"/>
   </w:num>
   <w:num w:numId="3">
     <w:abstractNumId w:val="3"/>
@@ -2521,28 +3007,34 @@
     <w:abstractNumId w:val="0"/>
   </w:num>
   <w:num w:numId="6">
-    <w:abstractNumId w:val="10"/>
+    <w:abstractNumId w:val="12"/>
   </w:num>
   <w:num w:numId="7">
+    <w:abstractNumId w:val="7"/>
+  </w:num>
+  <w:num w:numId="8">
     <w:abstractNumId w:val="6"/>
   </w:num>
-  <w:num w:numId="8">
+  <w:num w:numId="9">
     <w:abstractNumId w:val="5"/>
-  </w:num>
-  <w:num w:numId="9">
-    <w:abstractNumId w:val="4"/>
   </w:num>
   <w:num w:numId="10">
     <w:abstractNumId w:val="2"/>
   </w:num>
   <w:num w:numId="11">
-    <w:abstractNumId w:val="9"/>
+    <w:abstractNumId w:val="11"/>
+  </w:num>
+  <w:num w:numId="12">
+    <w:abstractNumId w:val="4"/>
+  </w:num>
+  <w:num w:numId="13">
+    <w:abstractNumId w:val="10"/>
   </w:num>
 </w:numbering>
 </file>
 
 <file path=word/styles.xml><?xml version="1.0" encoding="utf-8"?>
-<w:styles xmlns:mc="http://schemas.openxmlformats.org/markup-compatibility/2006" xmlns:r="http://schemas.openxmlformats.org/officeDocument/2006/relationships" xmlns:w="http://schemas.openxmlformats.org/wordprocessingml/2006/main" xmlns:w14="http://schemas.microsoft.com/office/word/2010/wordml" xmlns:w15="http://schemas.microsoft.com/office/word/2012/wordml" xmlns:w16se="http://schemas.microsoft.com/office/word/2015/wordml/symex" mc:Ignorable="w14 w15 w16se">
+<w:styles xmlns:mc="http://schemas.openxmlformats.org/markup-compatibility/2006" xmlns:r="http://schemas.openxmlformats.org/officeDocument/2006/relationships" xmlns:w="http://schemas.openxmlformats.org/wordprocessingml/2006/main" xmlns:w14="http://schemas.microsoft.com/office/word/2010/wordml" xmlns:w15="http://schemas.microsoft.com/office/word/2012/wordml" xmlns:w16cex="http://schemas.microsoft.com/office/word/2018/wordml/cex" xmlns:w16cid="http://schemas.microsoft.com/office/word/2016/wordml/cid" xmlns:w16="http://schemas.microsoft.com/office/word/2018/wordml" xmlns:w16sdtdh="http://schemas.microsoft.com/office/word/2020/wordml/sdtdatahash" xmlns:w16se="http://schemas.microsoft.com/office/word/2015/wordml/symex" mc:Ignorable="w14 w15 w16se w16cid w16 w16cex w16sdtdh">
   <w:docDefaults>
     <w:rPrDefault>
       <w:rPr>
@@ -2558,7 +3050,7 @@
       </w:pPr>
     </w:pPrDefault>
   </w:docDefaults>
-  <w:latentStyles w:defLockedState="0" w:defUIPriority="99" w:defSemiHidden="0" w:defUnhideWhenUsed="0" w:defQFormat="0" w:count="371">
+  <w:latentStyles w:defLockedState="0" w:defUIPriority="99" w:defSemiHidden="0" w:defUnhideWhenUsed="0" w:defQFormat="0" w:count="376">
     <w:lsdException w:name="Normal" w:uiPriority="0" w:qFormat="1"/>
     <w:lsdException w:name="heading 1" w:uiPriority="0" w:qFormat="1"/>
     <w:lsdException w:name="heading 2" w:semiHidden="1" w:uiPriority="0" w:unhideWhenUsed="1" w:qFormat="1"/>
@@ -2930,6 +3422,11 @@
     <w:lsdException w:name="List Table 5 Dark Accent 6" w:uiPriority="50"/>
     <w:lsdException w:name="List Table 6 Colorful Accent 6" w:uiPriority="51"/>
     <w:lsdException w:name="List Table 7 Colorful Accent 6" w:uiPriority="52"/>
+    <w:lsdException w:name="Mention" w:semiHidden="1" w:unhideWhenUsed="1"/>
+    <w:lsdException w:name="Smart Hyperlink" w:semiHidden="1" w:unhideWhenUsed="1"/>
+    <w:lsdException w:name="Hashtag" w:semiHidden="1" w:unhideWhenUsed="1"/>
+    <w:lsdException w:name="Unresolved Mention" w:semiHidden="1" w:unhideWhenUsed="1"/>
+    <w:lsdException w:name="Smart Link" w:semiHidden="1" w:unhideWhenUsed="1"/>
   </w:latentStyles>
   <w:style w:type="paragraph" w:default="1" w:styleId="Normal">
     <w:name w:val="Normal"/>

</xml_diff>